<commit_message>
Added documentation for review
</commit_message>
<xml_diff>
--- a/Demandware/Documentation/Commerce Cloud Integration Manual.docx
+++ b/Demandware/Documentation/Commerce Cloud Integration Manual.docx
@@ -4,6 +4,7 @@
   <w:body>
     <w:p>
       <w:pPr>
+        <w:jc w:val="both"/>
         <w:rPr>
           <w:b/>
         </w:rPr>
@@ -13,34 +14,39 @@
     </w:p>
     <w:p>
       <w:pPr>
-        <w:rPr>
-          <w:b/>
-        </w:rPr>
-      </w:pPr>
-    </w:p>
-    <w:p>
-      <w:pPr>
-        <w:rPr>
-          <w:b/>
-        </w:rPr>
-      </w:pPr>
-    </w:p>
-    <w:p>
-      <w:pPr>
-        <w:rPr>
-          <w:b/>
-        </w:rPr>
-      </w:pPr>
-    </w:p>
-    <w:p>
-      <w:pPr>
-        <w:rPr>
-          <w:b/>
-        </w:rPr>
-      </w:pPr>
-    </w:p>
-    <w:p>
-      <w:pPr>
+        <w:jc w:val="both"/>
+        <w:rPr>
+          <w:b/>
+        </w:rPr>
+      </w:pPr>
+    </w:p>
+    <w:p>
+      <w:pPr>
+        <w:jc w:val="both"/>
+        <w:rPr>
+          <w:b/>
+        </w:rPr>
+      </w:pPr>
+    </w:p>
+    <w:p>
+      <w:pPr>
+        <w:jc w:val="both"/>
+        <w:rPr>
+          <w:b/>
+        </w:rPr>
+      </w:pPr>
+    </w:p>
+    <w:p>
+      <w:pPr>
+        <w:jc w:val="both"/>
+        <w:rPr>
+          <w:b/>
+        </w:rPr>
+      </w:pPr>
+    </w:p>
+    <w:p>
+      <w:pPr>
+        <w:jc w:val="both"/>
         <w:rPr>
           <w:b/>
         </w:rPr>
@@ -95,7 +101,7 @@
           </w:tcPr>
           <w:p>
             <w:pPr>
-              <w:jc w:val="center"/>
+              <w:jc w:val="both"/>
               <w:rPr>
                 <w:color w:val="8EAADB" w:themeColor="accent1" w:themeTint="99"/>
                 <w:sz w:val="36"/>
@@ -116,7 +122,7 @@
     </w:tbl>
     <w:p>
       <w:pPr>
-        <w:jc w:val="center"/>
+        <w:jc w:val="both"/>
         <w:rPr>
           <w:color w:val="8EAADB" w:themeColor="accent1" w:themeTint="99"/>
           <w:sz w:val="36"/>
@@ -126,7 +132,7 @@
     </w:p>
     <w:p>
       <w:pPr>
-        <w:jc w:val="center"/>
+        <w:jc w:val="both"/>
         <w:rPr>
           <w:color w:val="8EAADB" w:themeColor="accent1" w:themeTint="99"/>
           <w:sz w:val="36"/>
@@ -136,7 +142,7 @@
     </w:p>
     <w:p>
       <w:pPr>
-        <w:jc w:val="center"/>
+        <w:jc w:val="both"/>
         <w:rPr>
           <w:color w:val="8EAADB" w:themeColor="accent1" w:themeTint="99"/>
           <w:sz w:val="36"/>
@@ -146,7 +152,7 @@
     </w:p>
     <w:p>
       <w:pPr>
-        <w:jc w:val="center"/>
+        <w:jc w:val="both"/>
         <w:rPr>
           <w:color w:val="8EAADB" w:themeColor="accent1" w:themeTint="99"/>
           <w:sz w:val="36"/>
@@ -211,39 +217,39 @@
     </w:p>
     <w:p>
       <w:pPr>
-        <w:jc w:val="center"/>
-        <w:rPr>
-          <w:b/>
-        </w:rPr>
-      </w:pPr>
-    </w:p>
-    <w:p>
-      <w:pPr>
-        <w:jc w:val="center"/>
-        <w:rPr>
-          <w:b/>
-        </w:rPr>
-      </w:pPr>
-    </w:p>
-    <w:p>
-      <w:pPr>
-        <w:jc w:val="center"/>
-        <w:rPr>
-          <w:b/>
-        </w:rPr>
-      </w:pPr>
-    </w:p>
-    <w:p>
-      <w:pPr>
-        <w:jc w:val="center"/>
-        <w:rPr>
-          <w:b/>
-        </w:rPr>
-      </w:pPr>
-    </w:p>
-    <w:p>
-      <w:pPr>
-        <w:jc w:val="center"/>
+        <w:jc w:val="both"/>
+        <w:rPr>
+          <w:b/>
+        </w:rPr>
+      </w:pPr>
+    </w:p>
+    <w:p>
+      <w:pPr>
+        <w:jc w:val="both"/>
+        <w:rPr>
+          <w:b/>
+        </w:rPr>
+      </w:pPr>
+    </w:p>
+    <w:p>
+      <w:pPr>
+        <w:jc w:val="both"/>
+        <w:rPr>
+          <w:b/>
+        </w:rPr>
+      </w:pPr>
+    </w:p>
+    <w:p>
+      <w:pPr>
+        <w:jc w:val="both"/>
+        <w:rPr>
+          <w:b/>
+        </w:rPr>
+      </w:pPr>
+    </w:p>
+    <w:p>
+      <w:pPr>
+        <w:jc w:val="both"/>
         <w:rPr>
           <w:b/>
         </w:rPr>
@@ -266,6 +272,9 @@
             <w:tcW w:w="1800" w:type="dxa"/>
           </w:tcPr>
           <w:p>
+            <w:pPr>
+              <w:jc w:val="both"/>
+            </w:pPr>
             <w:r>
               <w:t>Autor</w:t>
             </w:r>
@@ -276,6 +285,9 @@
             <w:tcW w:w="6480" w:type="dxa"/>
           </w:tcPr>
           <w:p>
+            <w:pPr>
+              <w:jc w:val="both"/>
+            </w:pPr>
             <w:r>
               <w:t>Jose Castillo (jose.castillo@experian.com)</w:t>
             </w:r>
@@ -285,13 +297,15 @@
     </w:tbl>
     <w:p>
       <w:pPr>
-        <w:rPr>
-          <w:b/>
-        </w:rPr>
-      </w:pPr>
-    </w:p>
-    <w:p>
-      <w:pPr>
+        <w:jc w:val="both"/>
+        <w:rPr>
+          <w:b/>
+        </w:rPr>
+      </w:pPr>
+    </w:p>
+    <w:p>
+      <w:pPr>
+        <w:jc w:val="both"/>
         <w:rPr>
           <w:b/>
         </w:rPr>
@@ -329,6 +343,7 @@
           <w:pPr>
             <w:pStyle w:val="TOCHeading"/>
             <w:spacing w:line="480" w:lineRule="auto"/>
+            <w:jc w:val="both"/>
           </w:pPr>
           <w:r>
             <w:t>Table of c</w:t>
@@ -356,13 +371,13 @@
           <w:r>
             <w:fldChar w:fldCharType="separate"/>
           </w:r>
-          <w:hyperlink w:anchor="_Toc535488495" w:history="1">
+          <w:hyperlink w:anchor="_Toc536437581" w:history="1">
             <w:r>
               <w:rPr>
                 <w:rStyle w:val="Hyperlink"/>
                 <w:noProof/>
               </w:rPr>
-              <w:t>SOLUTION OVERVIEW</w:t>
+              <w:t>1. SOLUTION OVERVIEW</w:t>
             </w:r>
             <w:r>
               <w:rPr>
@@ -383,7 +398,7 @@
                 <w:noProof/>
                 <w:webHidden/>
               </w:rPr>
-              <w:instrText xml:space="preserve"> PAGEREF _Toc535488495 \h </w:instrText>
+              <w:instrText xml:space="preserve"> PAGEREF _Toc536437581 \h </w:instrText>
             </w:r>
             <w:r>
               <w:rPr>
@@ -424,13 +439,13 @@
               <w:noProof/>
             </w:rPr>
           </w:pPr>
-          <w:hyperlink w:anchor="_Toc535488496" w:history="1">
+          <w:hyperlink w:anchor="_Toc536437582" w:history="1">
             <w:r>
               <w:rPr>
                 <w:rStyle w:val="Hyperlink"/>
                 <w:noProof/>
               </w:rPr>
-              <w:t>INTRODUCTION</w:t>
+              <w:t>1.1 INTRODUCTION</w:t>
             </w:r>
             <w:r>
               <w:rPr>
@@ -451,7 +466,7 @@
                 <w:noProof/>
                 <w:webHidden/>
               </w:rPr>
-              <w:instrText xml:space="preserve"> PAGEREF _Toc535488496 \h </w:instrText>
+              <w:instrText xml:space="preserve"> PAGEREF _Toc536437582 \h </w:instrText>
             </w:r>
             <w:r>
               <w:rPr>
@@ -492,13 +507,13 @@
               <w:noProof/>
             </w:rPr>
           </w:pPr>
-          <w:hyperlink w:anchor="_Toc535488497" w:history="1">
+          <w:hyperlink w:anchor="_Toc536437583" w:history="1">
             <w:r>
               <w:rPr>
                 <w:rStyle w:val="Hyperlink"/>
                 <w:noProof/>
               </w:rPr>
-              <w:t>FUNCTIONABILITY</w:t>
+              <w:t>1.2 FUNCTIONALITY</w:t>
             </w:r>
             <w:r>
               <w:rPr>
@@ -519,7 +534,7 @@
                 <w:noProof/>
                 <w:webHidden/>
               </w:rPr>
-              <w:instrText xml:space="preserve"> PAGEREF _Toc535488497 \h </w:instrText>
+              <w:instrText xml:space="preserve"> PAGEREF _Toc536437583 \h </w:instrText>
             </w:r>
             <w:r>
               <w:rPr>
@@ -560,13 +575,13 @@
               <w:noProof/>
             </w:rPr>
           </w:pPr>
-          <w:hyperlink w:anchor="_Toc535488498" w:history="1">
+          <w:hyperlink w:anchor="_Toc536437584" w:history="1">
             <w:r>
               <w:rPr>
                 <w:rStyle w:val="Hyperlink"/>
                 <w:noProof/>
               </w:rPr>
-              <w:t>EMAIL VALIDATION</w:t>
+              <w:t>1.2.1 EMAIL VALIDATION</w:t>
             </w:r>
             <w:r>
               <w:rPr>
@@ -587,7 +602,7 @@
                 <w:noProof/>
                 <w:webHidden/>
               </w:rPr>
-              <w:instrText xml:space="preserve"> PAGEREF _Toc535488498 \h </w:instrText>
+              <w:instrText xml:space="preserve"> PAGEREF _Toc536437584 \h </w:instrText>
             </w:r>
             <w:r>
               <w:rPr>
@@ -628,13 +643,13 @@
               <w:noProof/>
             </w:rPr>
           </w:pPr>
-          <w:hyperlink w:anchor="_Toc535488499" w:history="1">
+          <w:hyperlink w:anchor="_Toc536437585" w:history="1">
             <w:r>
               <w:rPr>
                 <w:rStyle w:val="Hyperlink"/>
                 <w:noProof/>
               </w:rPr>
-              <w:t>PHONE VALIDATION</w:t>
+              <w:t>1.2.2 PHONE VALIDATION</w:t>
             </w:r>
             <w:r>
               <w:rPr>
@@ -655,7 +670,7 @@
                 <w:noProof/>
                 <w:webHidden/>
               </w:rPr>
-              <w:instrText xml:space="preserve"> PAGEREF _Toc535488499 \h </w:instrText>
+              <w:instrText xml:space="preserve"> PAGEREF _Toc536437585 \h </w:instrText>
             </w:r>
             <w:r>
               <w:rPr>
@@ -696,13 +711,13 @@
               <w:noProof/>
             </w:rPr>
           </w:pPr>
-          <w:hyperlink w:anchor="_Toc535488500" w:history="1">
+          <w:hyperlink w:anchor="_Toc536437586" w:history="1">
             <w:r>
               <w:rPr>
                 <w:rStyle w:val="Hyperlink"/>
                 <w:noProof/>
               </w:rPr>
-              <w:t>VERIFICATION ENGINE</w:t>
+              <w:t>1.2.3 VERIFICATION ENGINE</w:t>
             </w:r>
             <w:r>
               <w:rPr>
@@ -723,7 +738,7 @@
                 <w:noProof/>
                 <w:webHidden/>
               </w:rPr>
-              <w:instrText xml:space="preserve"> PAGEREF _Toc535488500 \h </w:instrText>
+              <w:instrText xml:space="preserve"> PAGEREF _Toc536437586 \h </w:instrText>
             </w:r>
             <w:r>
               <w:rPr>
@@ -743,7 +758,7 @@
                 <w:noProof/>
                 <w:webHidden/>
               </w:rPr>
-              <w:t>4</w:t>
+              <w:t>5</w:t>
             </w:r>
             <w:r>
               <w:rPr>
@@ -764,13 +779,13 @@
               <w:noProof/>
             </w:rPr>
           </w:pPr>
-          <w:hyperlink w:anchor="_Toc535488501" w:history="1">
+          <w:hyperlink w:anchor="_Toc536437587" w:history="1">
             <w:r>
               <w:rPr>
                 <w:rStyle w:val="Hyperlink"/>
                 <w:noProof/>
               </w:rPr>
-              <w:t>GLOBAL INTUITIVE</w:t>
+              <w:t>1.2.4 GLOBAL INTUITIVE</w:t>
             </w:r>
             <w:r>
               <w:rPr>
@@ -791,7 +806,7 @@
                 <w:noProof/>
                 <w:webHidden/>
               </w:rPr>
-              <w:instrText xml:space="preserve"> PAGEREF _Toc535488501 \h </w:instrText>
+              <w:instrText xml:space="preserve"> PAGEREF _Toc536437587 \h </w:instrText>
             </w:r>
             <w:r>
               <w:rPr>
@@ -811,7 +826,7 @@
                 <w:noProof/>
                 <w:webHidden/>
               </w:rPr>
-              <w:t>5</w:t>
+              <w:t>8</w:t>
             </w:r>
             <w:r>
               <w:rPr>
@@ -832,13 +847,13 @@
               <w:noProof/>
             </w:rPr>
           </w:pPr>
-          <w:hyperlink w:anchor="_Toc535488502" w:history="1">
+          <w:hyperlink w:anchor="_Toc536437588" w:history="1">
             <w:r>
               <w:rPr>
                 <w:rStyle w:val="Hyperlink"/>
                 <w:noProof/>
               </w:rPr>
-              <w:t>INTEGRATION GUIDE</w:t>
+              <w:t>2. INTEGRATION GUIDE</w:t>
             </w:r>
             <w:r>
               <w:rPr>
@@ -859,7 +874,7 @@
                 <w:noProof/>
                 <w:webHidden/>
               </w:rPr>
-              <w:instrText xml:space="preserve"> PAGEREF _Toc535488502 \h </w:instrText>
+              <w:instrText xml:space="preserve"> PAGEREF _Toc536437588 \h </w:instrText>
             </w:r>
             <w:r>
               <w:rPr>
@@ -879,7 +894,7 @@
                 <w:noProof/>
                 <w:webHidden/>
               </w:rPr>
-              <w:t>5</w:t>
+              <w:t>9</w:t>
             </w:r>
             <w:r>
               <w:rPr>
@@ -900,13 +915,13 @@
               <w:noProof/>
             </w:rPr>
           </w:pPr>
-          <w:hyperlink w:anchor="_Toc535488503" w:history="1">
+          <w:hyperlink w:anchor="_Toc536437589" w:history="1">
             <w:r>
               <w:rPr>
                 <w:rStyle w:val="Hyperlink"/>
                 <w:noProof/>
               </w:rPr>
-              <w:t>INTEGRATION TOUCH POINTS</w:t>
+              <w:t>2.1 INTEGRATION TOUCH POINTS</w:t>
             </w:r>
             <w:r>
               <w:rPr>
@@ -927,7 +942,7 @@
                 <w:noProof/>
                 <w:webHidden/>
               </w:rPr>
-              <w:instrText xml:space="preserve"> PAGEREF _Toc535488503 \h </w:instrText>
+              <w:instrText xml:space="preserve"> PAGEREF _Toc536437589 \h </w:instrText>
             </w:r>
             <w:r>
               <w:rPr>
@@ -947,7 +962,7 @@
                 <w:noProof/>
                 <w:webHidden/>
               </w:rPr>
-              <w:t>5</w:t>
+              <w:t>9</w:t>
             </w:r>
             <w:r>
               <w:rPr>
@@ -968,13 +983,13 @@
               <w:noProof/>
             </w:rPr>
           </w:pPr>
-          <w:hyperlink w:anchor="_Toc535488504" w:history="1">
+          <w:hyperlink w:anchor="_Toc536437590" w:history="1">
             <w:r>
               <w:rPr>
                 <w:rStyle w:val="Hyperlink"/>
                 <w:noProof/>
               </w:rPr>
-              <w:t>SALESFORCE COMMERCE CLOUD ENVIRONMENT ACCESS REQUIRED</w:t>
+              <w:t>2.2 SALESFORCE COMMERCE CLOUD ENVIRONMENT ACCESS REQUIRED</w:t>
             </w:r>
             <w:r>
               <w:rPr>
@@ -995,7 +1010,7 @@
                 <w:noProof/>
                 <w:webHidden/>
               </w:rPr>
-              <w:instrText xml:space="preserve"> PAGEREF _Toc535488504 \h </w:instrText>
+              <w:instrText xml:space="preserve"> PAGEREF _Toc536437590 \h </w:instrText>
             </w:r>
             <w:r>
               <w:rPr>
@@ -1015,7 +1030,7 @@
                 <w:noProof/>
                 <w:webHidden/>
               </w:rPr>
-              <w:t>6</w:t>
+              <w:t>9</w:t>
             </w:r>
             <w:r>
               <w:rPr>
@@ -1036,13 +1051,13 @@
               <w:noProof/>
             </w:rPr>
           </w:pPr>
-          <w:hyperlink w:anchor="_Toc535488505" w:history="1">
+          <w:hyperlink w:anchor="_Toc536437591" w:history="1">
             <w:r>
               <w:rPr>
                 <w:rStyle w:val="Hyperlink"/>
                 <w:noProof/>
               </w:rPr>
-              <w:t>UPLOAD A CARTRIDGE USING ECLIPSE IDE</w:t>
+              <w:t>2.3 UPLOAD A CARTRIDGE USING ECLIPSE IDE</w:t>
             </w:r>
             <w:r>
               <w:rPr>
@@ -1063,7 +1078,7 @@
                 <w:noProof/>
                 <w:webHidden/>
               </w:rPr>
-              <w:instrText xml:space="preserve"> PAGEREF _Toc535488505 \h </w:instrText>
+              <w:instrText xml:space="preserve"> PAGEREF _Toc536437591 \h </w:instrText>
             </w:r>
             <w:r>
               <w:rPr>
@@ -1083,7 +1098,7 @@
                 <w:noProof/>
                 <w:webHidden/>
               </w:rPr>
-              <w:t>6</w:t>
+              <w:t>9</w:t>
             </w:r>
             <w:r>
               <w:rPr>
@@ -1104,13 +1119,13 @@
               <w:noProof/>
             </w:rPr>
           </w:pPr>
-          <w:hyperlink w:anchor="_Toc535488506" w:history="1">
+          <w:hyperlink w:anchor="_Toc536437592" w:history="1">
             <w:r>
               <w:rPr>
                 <w:rStyle w:val="Hyperlink"/>
                 <w:noProof/>
               </w:rPr>
-              <w:t>STORE INTEGRATION</w:t>
+              <w:t>2.4 INTEGRATION DEPLOYMENT STEPS</w:t>
             </w:r>
             <w:r>
               <w:rPr>
@@ -1131,7 +1146,7 @@
                 <w:noProof/>
                 <w:webHidden/>
               </w:rPr>
-              <w:instrText xml:space="preserve"> PAGEREF _Toc535488506 \h </w:instrText>
+              <w:instrText xml:space="preserve"> PAGEREF _Toc536437592 \h </w:instrText>
             </w:r>
             <w:r>
               <w:rPr>
@@ -1151,7 +1166,7 @@
                 <w:noProof/>
                 <w:webHidden/>
               </w:rPr>
-              <w:t>7</w:t>
+              <w:t>10</w:t>
             </w:r>
             <w:r>
               <w:rPr>
@@ -1172,13 +1187,13 @@
               <w:noProof/>
             </w:rPr>
           </w:pPr>
-          <w:hyperlink w:anchor="_Toc535488507" w:history="1">
+          <w:hyperlink w:anchor="_Toc536437593" w:history="1">
             <w:r>
               <w:rPr>
                 <w:rStyle w:val="Hyperlink"/>
                 <w:noProof/>
               </w:rPr>
-              <w:t>INTEGRATION GUIDE SGJC</w:t>
+              <w:t>2.4.1 INTEGRATING WITH SITEGGENESIS JAVASCRIPT CONTROLLER</w:t>
             </w:r>
             <w:r>
               <w:rPr>
@@ -1199,7 +1214,7 @@
                 <w:noProof/>
                 <w:webHidden/>
               </w:rPr>
-              <w:instrText xml:space="preserve"> PAGEREF _Toc535488507 \h </w:instrText>
+              <w:instrText xml:space="preserve"> PAGEREF _Toc536437593 \h </w:instrText>
             </w:r>
             <w:r>
               <w:rPr>
@@ -1219,7 +1234,7 @@
                 <w:noProof/>
                 <w:webHidden/>
               </w:rPr>
-              <w:t>7</w:t>
+              <w:t>10</w:t>
             </w:r>
             <w:r>
               <w:rPr>
@@ -1240,13 +1255,13 @@
               <w:noProof/>
             </w:rPr>
           </w:pPr>
-          <w:hyperlink w:anchor="_Toc535488508" w:history="1">
+          <w:hyperlink w:anchor="_Toc536437594" w:history="1">
             <w:r>
               <w:rPr>
                 <w:rStyle w:val="Hyperlink"/>
                 <w:noProof/>
               </w:rPr>
-              <w:t>INTEGRATION GUIDE SFRA</w:t>
+              <w:t>2.4.2 INTEGRATION WITH STOREFRONT REFERENCE ARCHITECTURE</w:t>
             </w:r>
             <w:r>
               <w:rPr>
@@ -1267,7 +1282,7 @@
                 <w:noProof/>
                 <w:webHidden/>
               </w:rPr>
-              <w:instrText xml:space="preserve"> PAGEREF _Toc535488508 \h </w:instrText>
+              <w:instrText xml:space="preserve"> PAGEREF _Toc536437594 \h </w:instrText>
             </w:r>
             <w:r>
               <w:rPr>
@@ -1287,7 +1302,7 @@
                 <w:noProof/>
                 <w:webHidden/>
               </w:rPr>
-              <w:t>9</w:t>
+              <w:t>12</w:t>
             </w:r>
             <w:r>
               <w:rPr>
@@ -1308,13 +1323,13 @@
               <w:noProof/>
             </w:rPr>
           </w:pPr>
-          <w:hyperlink w:anchor="_Toc535488509" w:history="1">
+          <w:hyperlink w:anchor="_Toc536437595" w:history="1">
             <w:r>
               <w:rPr>
                 <w:rStyle w:val="Hyperlink"/>
                 <w:noProof/>
               </w:rPr>
-              <w:t>BUSINESS MANAGER CONFIGURATION</w:t>
+              <w:t>2.5 BUSINESS MANAGER CONFIGURATION</w:t>
             </w:r>
             <w:r>
               <w:rPr>
@@ -1335,7 +1350,7 @@
                 <w:noProof/>
                 <w:webHidden/>
               </w:rPr>
-              <w:instrText xml:space="preserve"> PAGEREF _Toc535488509 \h </w:instrText>
+              <w:instrText xml:space="preserve"> PAGEREF _Toc536437595 \h </w:instrText>
             </w:r>
             <w:r>
               <w:rPr>
@@ -1355,7 +1370,7 @@
                 <w:noProof/>
                 <w:webHidden/>
               </w:rPr>
-              <w:t>12</w:t>
+              <w:t>15</w:t>
             </w:r>
             <w:r>
               <w:rPr>
@@ -1376,13 +1391,13 @@
               <w:noProof/>
             </w:rPr>
           </w:pPr>
-          <w:hyperlink w:anchor="_Toc535488510" w:history="1">
+          <w:hyperlink w:anchor="_Toc536437596" w:history="1">
             <w:r>
               <w:rPr>
                 <w:rStyle w:val="Hyperlink"/>
                 <w:noProof/>
               </w:rPr>
-              <w:t>SITE PREFERENCES</w:t>
+              <w:t>2.6 SITE PREFERENCES</w:t>
             </w:r>
             <w:r>
               <w:rPr>
@@ -1403,7 +1418,7 @@
                 <w:noProof/>
                 <w:webHidden/>
               </w:rPr>
-              <w:instrText xml:space="preserve"> PAGEREF _Toc535488510 \h </w:instrText>
+              <w:instrText xml:space="preserve"> PAGEREF _Toc536437596 \h </w:instrText>
             </w:r>
             <w:r>
               <w:rPr>
@@ -1423,7 +1438,7 @@
                 <w:noProof/>
                 <w:webHidden/>
               </w:rPr>
-              <w:t>12</w:t>
+              <w:t>15</w:t>
             </w:r>
             <w:r>
               <w:rPr>
@@ -1444,13 +1459,13 @@
               <w:noProof/>
             </w:rPr>
           </w:pPr>
-          <w:hyperlink w:anchor="_Toc535488511" w:history="1">
+          <w:hyperlink w:anchor="_Toc536437597" w:history="1">
             <w:r>
               <w:rPr>
                 <w:rStyle w:val="Hyperlink"/>
                 <w:noProof/>
               </w:rPr>
-              <w:t>EDQ CONFIGURATION</w:t>
+              <w:t>2.7 EDQ CONFIGURATION</w:t>
             </w:r>
             <w:r>
               <w:rPr>
@@ -1471,7 +1486,7 @@
                 <w:noProof/>
                 <w:webHidden/>
               </w:rPr>
-              <w:instrText xml:space="preserve"> PAGEREF _Toc535488511 \h </w:instrText>
+              <w:instrText xml:space="preserve"> PAGEREF _Toc536437597 \h </w:instrText>
             </w:r>
             <w:r>
               <w:rPr>
@@ -1491,7 +1506,7 @@
                 <w:noProof/>
                 <w:webHidden/>
               </w:rPr>
-              <w:t>13</w:t>
+              <w:t>16</w:t>
             </w:r>
             <w:r>
               <w:rPr>
@@ -1503,6 +1518,9 @@
           </w:hyperlink>
         </w:p>
         <w:p>
+          <w:pPr>
+            <w:jc w:val="both"/>
+          </w:pPr>
           <w:r>
             <w:rPr>
               <w:b/>
@@ -1516,14 +1534,20 @@
     </w:sdt>
     <w:p>
       <w:pPr>
-        <w:rPr>
-          <w:b/>
-        </w:rPr>
-      </w:pPr>
-    </w:p>
-    <w:p/>
-    <w:p>
-      <w:pPr>
+        <w:jc w:val="both"/>
+        <w:rPr>
+          <w:b/>
+        </w:rPr>
+      </w:pPr>
+    </w:p>
+    <w:p>
+      <w:pPr>
+        <w:jc w:val="both"/>
+      </w:pPr>
+    </w:p>
+    <w:p>
+      <w:pPr>
+        <w:jc w:val="both"/>
         <w:rPr>
           <w:b/>
         </w:rPr>
@@ -1539,6 +1563,7 @@
       <w:pPr>
         <w:pStyle w:val="Heading1"/>
         <w:shd w:val="clear" w:color="auto" w:fill="8EAADB" w:themeFill="accent1" w:themeFillTint="99"/>
+        <w:jc w:val="both"/>
         <w:rPr>
           <w:b/>
           <w:color w:val="FFFFFF" w:themeColor="background1"/>
@@ -1546,7 +1571,7 @@
           <w:szCs w:val="28"/>
         </w:rPr>
       </w:pPr>
-      <w:bookmarkStart w:id="1" w:name="_Toc535488495"/>
+      <w:bookmarkStart w:id="1" w:name="_Toc536437581"/>
       <w:r>
         <w:rPr>
           <w:b/>
@@ -1555,139 +1580,2005 @@
           <w:szCs w:val="28"/>
         </w:rPr>
         <w:lastRenderedPageBreak/>
-        <w:t>SOLUTION OVERVIEW</w:t>
-      </w:r>
-      <w:bookmarkEnd w:id="1"/>
-    </w:p>
-    <w:p>
-      <w:pPr>
-        <w:pStyle w:val="Heading2"/>
-        <w:shd w:val="clear" w:color="auto" w:fill="D9E2F3" w:themeFill="accent1" w:themeFillTint="33"/>
-        <w:rPr>
-          <w:rFonts w:asciiTheme="minorHAnsi" w:hAnsiTheme="minorHAnsi"/>
-          <w:b/>
-          <w:sz w:val="22"/>
-          <w:szCs w:val="22"/>
-        </w:rPr>
-      </w:pPr>
-      <w:bookmarkStart w:id="2" w:name="_Toc535488496"/>
-      <w:r>
-        <w:rPr>
-          <w:rFonts w:asciiTheme="minorHAnsi" w:hAnsiTheme="minorHAnsi"/>
-          <w:b/>
-          <w:sz w:val="22"/>
-          <w:szCs w:val="22"/>
-        </w:rPr>
-        <w:t>INTRODUCTION</w:t>
-      </w:r>
-      <w:bookmarkEnd w:id="2"/>
-    </w:p>
-    <w:p>
-      <w:r>
-        <w:t xml:space="preserve">The </w:t>
-      </w:r>
-      <w:r>
-        <w:t>EDQ</w:t>
-      </w:r>
-      <w:r>
-        <w:t xml:space="preserve"> Commerce Cloud cartridge verifies customer </w:t>
-      </w:r>
-      <w:r>
-        <w:t xml:space="preserve">address, phone and email </w:t>
-      </w:r>
-      <w:r>
-        <w:t>data in real time</w:t>
-      </w:r>
-      <w:r>
-        <w:t xml:space="preserve"> during </w:t>
-      </w:r>
-      <w:r>
-        <w:t>registration, shipping</w:t>
-      </w:r>
-      <w:r>
-        <w:t xml:space="preserve">, </w:t>
-      </w:r>
-      <w:r>
-        <w:t>billing and address touchpoints</w:t>
-      </w:r>
-      <w:r>
-        <w:t xml:space="preserve">; this cartridge supports both </w:t>
-      </w:r>
-      <w:proofErr w:type="spellStart"/>
-      <w:r>
-        <w:t>SiteGenesis</w:t>
-      </w:r>
-      <w:proofErr w:type="spellEnd"/>
-      <w:r>
-        <w:t xml:space="preserve"> (SGJC) and Storefront (SFRA) workflows.</w:t>
-      </w:r>
-    </w:p>
-    <w:p>
-      <w:pPr>
-        <w:pStyle w:val="Heading2"/>
-        <w:shd w:val="clear" w:color="auto" w:fill="D9E2F3" w:themeFill="accent1" w:themeFillTint="33"/>
-        <w:rPr>
-          <w:rFonts w:asciiTheme="minorHAnsi" w:hAnsiTheme="minorHAnsi"/>
-          <w:b/>
-          <w:sz w:val="22"/>
-          <w:szCs w:val="22"/>
-        </w:rPr>
-      </w:pPr>
-      <w:bookmarkStart w:id="3" w:name="_Toc535488497"/>
-      <w:r>
-        <w:rPr>
-          <w:rFonts w:asciiTheme="minorHAnsi" w:hAnsiTheme="minorHAnsi"/>
-          <w:b/>
-          <w:sz w:val="22"/>
-          <w:szCs w:val="22"/>
-        </w:rPr>
-        <w:t>FUNCTIONABILITY</w:t>
-      </w:r>
-      <w:bookmarkEnd w:id="3"/>
-    </w:p>
-    <w:p>
-      <w:r>
-        <w:t xml:space="preserve">The </w:t>
-      </w:r>
-      <w:r>
-        <w:t>EDQ</w:t>
-      </w:r>
-      <w:r>
-        <w:t xml:space="preserve"> Commerce Cloud </w:t>
-      </w:r>
-      <w:r>
-        <w:t>cartridge contains verification engine, global intuitive, phone</w:t>
-      </w:r>
-      <w:r>
-        <w:t xml:space="preserve"> and email </w:t>
-      </w:r>
-      <w:bookmarkStart w:id="4" w:name="_GoBack"/>
-      <w:bookmarkEnd w:id="4"/>
-      <w:r>
-        <w:t>validation functionality. The sections below describe each of these validation workflows in more detail.</w:t>
-      </w:r>
-    </w:p>
-    <w:p>
-      <w:pPr>
-        <w:pStyle w:val="Heading1"/>
-        <w:shd w:val="clear" w:color="auto" w:fill="8EAADB" w:themeFill="accent1" w:themeFillTint="99"/>
+        <w:t xml:space="preserve">1. </w:t>
+      </w:r>
+      <w:r>
         <w:rPr>
           <w:b/>
           <w:color w:val="FFFFFF" w:themeColor="background1"/>
           <w:sz w:val="28"/>
           <w:szCs w:val="28"/>
         </w:rPr>
-      </w:pPr>
-      <w:bookmarkStart w:id="5" w:name="_Toc535488502"/>
-      <w:r>
+        <w:t>SOLUTION OVERVIEW</w:t>
+      </w:r>
+      <w:bookmarkEnd w:id="1"/>
+    </w:p>
+    <w:p>
+      <w:pPr>
+        <w:pStyle w:val="Heading2"/>
+        <w:shd w:val="clear" w:color="auto" w:fill="D9E2F3" w:themeFill="accent1" w:themeFillTint="33"/>
+        <w:jc w:val="both"/>
+        <w:rPr>
+          <w:rFonts w:asciiTheme="minorHAnsi" w:hAnsiTheme="minorHAnsi"/>
+          <w:b/>
+          <w:sz w:val="22"/>
+          <w:szCs w:val="22"/>
+        </w:rPr>
+      </w:pPr>
+      <w:bookmarkStart w:id="2" w:name="_Toc536437582"/>
+      <w:r>
+        <w:rPr>
+          <w:rFonts w:asciiTheme="minorHAnsi" w:hAnsiTheme="minorHAnsi"/>
+          <w:b/>
+          <w:sz w:val="22"/>
+          <w:szCs w:val="22"/>
+        </w:rPr>
+        <w:t xml:space="preserve">1.1 </w:t>
+      </w:r>
+      <w:r>
+        <w:rPr>
+          <w:rFonts w:asciiTheme="minorHAnsi" w:hAnsiTheme="minorHAnsi"/>
+          <w:b/>
+          <w:sz w:val="22"/>
+          <w:szCs w:val="22"/>
+        </w:rPr>
+        <w:t>INTRODUCTION</w:t>
+      </w:r>
+      <w:bookmarkEnd w:id="2"/>
+    </w:p>
+    <w:p>
+      <w:pPr>
+        <w:jc w:val="both"/>
+      </w:pPr>
+      <w:r>
+        <w:t xml:space="preserve">The </w:t>
+      </w:r>
+      <w:r>
+        <w:t>EDQ</w:t>
+      </w:r>
+      <w:r>
+        <w:t xml:space="preserve"> Commerce Cloud cartridge verifies customer </w:t>
+      </w:r>
+      <w:r>
+        <w:t xml:space="preserve">address, phone and email </w:t>
+      </w:r>
+      <w:r>
+        <w:t>data in real time</w:t>
+      </w:r>
+      <w:r>
+        <w:t xml:space="preserve"> during </w:t>
+      </w:r>
+      <w:r>
+        <w:t>registration, shipping</w:t>
+      </w:r>
+      <w:r>
+        <w:t xml:space="preserve">, </w:t>
+      </w:r>
+      <w:r>
+        <w:t>billing and address touchpoints</w:t>
+      </w:r>
+      <w:r>
+        <w:t xml:space="preserve">; this cartridge supports both </w:t>
+      </w:r>
+      <w:proofErr w:type="spellStart"/>
+      <w:r>
+        <w:t>SiteGenesis</w:t>
+      </w:r>
+      <w:proofErr w:type="spellEnd"/>
+      <w:r>
+        <w:t xml:space="preserve"> (SGJC) and Storefront (SFRA) workflows.</w:t>
+      </w:r>
+    </w:p>
+    <w:p>
+      <w:pPr>
+        <w:pStyle w:val="Heading2"/>
+        <w:shd w:val="clear" w:color="auto" w:fill="D9E2F3" w:themeFill="accent1" w:themeFillTint="33"/>
+        <w:jc w:val="both"/>
+        <w:rPr>
+          <w:rFonts w:asciiTheme="minorHAnsi" w:hAnsiTheme="minorHAnsi"/>
+          <w:b/>
+          <w:sz w:val="22"/>
+          <w:szCs w:val="22"/>
+        </w:rPr>
+      </w:pPr>
+      <w:bookmarkStart w:id="3" w:name="_Toc536437583"/>
+      <w:r>
+        <w:rPr>
+          <w:rFonts w:asciiTheme="minorHAnsi" w:hAnsiTheme="minorHAnsi"/>
+          <w:b/>
+          <w:sz w:val="22"/>
+          <w:szCs w:val="22"/>
+        </w:rPr>
+        <w:t xml:space="preserve">1.2 </w:t>
+      </w:r>
+      <w:r>
+        <w:rPr>
+          <w:rFonts w:asciiTheme="minorHAnsi" w:hAnsiTheme="minorHAnsi"/>
+          <w:b/>
+          <w:sz w:val="22"/>
+          <w:szCs w:val="22"/>
+        </w:rPr>
+        <w:t>FUNCTIONALITY</w:t>
+      </w:r>
+      <w:bookmarkEnd w:id="3"/>
+    </w:p>
+    <w:p>
+      <w:pPr>
+        <w:jc w:val="both"/>
+      </w:pPr>
+      <w:r>
+        <w:t xml:space="preserve">The </w:t>
+      </w:r>
+      <w:r>
+        <w:t>EDQ</w:t>
+      </w:r>
+      <w:r>
+        <w:t xml:space="preserve"> Commerce Cloud </w:t>
+      </w:r>
+      <w:r>
+        <w:t>cartridge contains verification engine, global intuitive, phone</w:t>
+      </w:r>
+      <w:r>
+        <w:t xml:space="preserve"> and email validation functionality. The sections below describe each of these validation workflows in more detail.</w:t>
+      </w:r>
+    </w:p>
+    <w:p>
+      <w:pPr>
+        <w:pStyle w:val="Heading3"/>
+        <w:shd w:val="clear" w:color="auto" w:fill="D9E2F3" w:themeFill="accent1" w:themeFillTint="33"/>
+        <w:jc w:val="both"/>
+        <w:rPr>
+          <w:rFonts w:asciiTheme="minorHAnsi" w:hAnsiTheme="minorHAnsi"/>
+          <w:b/>
+          <w:sz w:val="22"/>
+          <w:szCs w:val="22"/>
+        </w:rPr>
+      </w:pPr>
+      <w:bookmarkStart w:id="4" w:name="_Toc536437584"/>
+      <w:r>
+        <w:rPr>
+          <w:rFonts w:asciiTheme="minorHAnsi" w:hAnsiTheme="minorHAnsi"/>
+          <w:b/>
+          <w:sz w:val="22"/>
+          <w:szCs w:val="22"/>
+        </w:rPr>
+        <w:t xml:space="preserve">1.2.1 </w:t>
+      </w:r>
+      <w:r>
+        <w:rPr>
+          <w:rFonts w:asciiTheme="minorHAnsi" w:hAnsiTheme="minorHAnsi"/>
+          <w:b/>
+          <w:sz w:val="22"/>
+          <w:szCs w:val="22"/>
+        </w:rPr>
+        <w:t>EMAIL VALIDATION</w:t>
+      </w:r>
+      <w:bookmarkEnd w:id="4"/>
+    </w:p>
+    <w:p>
+      <w:pPr>
+        <w:jc w:val="both"/>
+      </w:pPr>
+      <w:r>
+        <w:t xml:space="preserve">Email validation </w:t>
+      </w:r>
+      <w:r>
+        <w:t>engine</w:t>
+      </w:r>
+      <w:r>
+        <w:t xml:space="preserve"> will verify your email </w:t>
+      </w:r>
+      <w:proofErr w:type="gramStart"/>
+      <w:r>
+        <w:t>at the moment</w:t>
+      </w:r>
+      <w:proofErr w:type="gramEnd"/>
+      <w:r>
+        <w:t xml:space="preserve"> </w:t>
+      </w:r>
+      <w:r>
+        <w:t xml:space="preserve">you finish typing down your email in the email field box and once </w:t>
+      </w:r>
+      <w:r>
+        <w:t>you lose focus on the email fiel</w:t>
+      </w:r>
+      <w:r>
+        <w:t>d</w:t>
+      </w:r>
+      <w:r>
+        <w:t xml:space="preserve"> the email validation engine will start working </w:t>
+      </w:r>
+      <w:r>
+        <w:t>letting you know if</w:t>
+      </w:r>
+      <w:r>
+        <w:t xml:space="preserve"> is a valid or an invalid email.</w:t>
+      </w:r>
+    </w:p>
+    <w:p>
+      <w:pPr>
+        <w:jc w:val="both"/>
+      </w:pPr>
+      <w:r>
+        <w:t xml:space="preserve">To configure your email </w:t>
+      </w:r>
+      <w:r>
+        <w:t>validation,</w:t>
+      </w:r>
+      <w:r>
+        <w:t xml:space="preserve"> you need to access the Business Manager and go to EDQ Config (Select Site </w:t>
+      </w:r>
+      <w:r>
+        <w:sym w:font="Wingdings" w:char="F0E0"/>
+      </w:r>
+      <w:r>
+        <w:t xml:space="preserve"> Merchant Tools </w:t>
+      </w:r>
+      <w:r>
+        <w:sym w:font="Wingdings" w:char="F0E0"/>
+      </w:r>
+      <w:r>
+        <w:t xml:space="preserve"> Site Preferences </w:t>
+      </w:r>
+      <w:r>
+        <w:sym w:font="Wingdings" w:char="F0E0"/>
+      </w:r>
+      <w:r>
+        <w:t xml:space="preserve"> </w:t>
+      </w:r>
+      <w:r>
+        <w:t xml:space="preserve">Custom Site Preferences Group </w:t>
+      </w:r>
+      <w:r>
+        <w:sym w:font="Wingdings" w:char="F0E0"/>
+      </w:r>
+      <w:r>
+        <w:t xml:space="preserve"> EDQ Config</w:t>
+      </w:r>
+      <w:r>
+        <w:t>)</w:t>
+      </w:r>
+      <w:r>
+        <w:t xml:space="preserve"> and look for the email options</w:t>
+      </w:r>
+      <w:r>
+        <w:t>.</w:t>
+      </w:r>
+    </w:p>
+    <w:p>
+      <w:pPr>
+        <w:jc w:val="center"/>
+      </w:pPr>
+      <w:r>
+        <w:rPr>
+          <w:noProof/>
+        </w:rPr>
+        <w:drawing>
+          <wp:inline distT="0" distB="0" distL="0" distR="0">
+            <wp:extent cx="3527975" cy="1238250"/>
+            <wp:effectExtent l="0" t="0" r="0" b="0"/>
+            <wp:docPr id="21" name="Picture 21"/>
+            <wp:cNvGraphicFramePr>
+              <a:graphicFrameLocks xmlns:a="http://schemas.openxmlformats.org/drawingml/2006/main" noChangeAspect="1"/>
+            </wp:cNvGraphicFramePr>
+            <a:graphic xmlns:a="http://schemas.openxmlformats.org/drawingml/2006/main">
+              <a:graphicData uri="http://schemas.openxmlformats.org/drawingml/2006/picture">
+                <pic:pic xmlns:pic="http://schemas.openxmlformats.org/drawingml/2006/picture">
+                  <pic:nvPicPr>
+                    <pic:cNvPr id="0" name="Picture 1"/>
+                    <pic:cNvPicPr>
+                      <a:picLocks noChangeAspect="1" noChangeArrowheads="1"/>
+                    </pic:cNvPicPr>
+                  </pic:nvPicPr>
+                  <pic:blipFill>
+                    <a:blip r:embed="rId9">
+                      <a:extLst>
+                        <a:ext uri="{28A0092B-C50C-407E-A947-70E740481C1C}">
+                          <a14:useLocalDpi xmlns:a14="http://schemas.microsoft.com/office/drawing/2010/main" val="0"/>
+                        </a:ext>
+                      </a:extLst>
+                    </a:blip>
+                    <a:srcRect/>
+                    <a:stretch>
+                      <a:fillRect/>
+                    </a:stretch>
+                  </pic:blipFill>
+                  <pic:spPr bwMode="auto">
+                    <a:xfrm>
+                      <a:off x="0" y="0"/>
+                      <a:ext cx="3576793" cy="1255384"/>
+                    </a:xfrm>
+                    <a:prstGeom prst="rect">
+                      <a:avLst/>
+                    </a:prstGeom>
+                    <a:noFill/>
+                    <a:ln>
+                      <a:noFill/>
+                    </a:ln>
+                  </pic:spPr>
+                </pic:pic>
+              </a:graphicData>
+            </a:graphic>
+          </wp:inline>
+        </w:drawing>
+      </w:r>
+    </w:p>
+    <w:p>
+      <w:pPr>
+        <w:pStyle w:val="ListParagraph"/>
+        <w:numPr>
+          <w:ilvl w:val="0"/>
+          <w:numId w:val="15"/>
+        </w:numPr>
+        <w:jc w:val="both"/>
+      </w:pPr>
+      <w:r>
+        <w:t xml:space="preserve">Email enable option </w:t>
+      </w:r>
+      <w:r>
+        <w:t xml:space="preserve">will enable/disable email </w:t>
+      </w:r>
+      <w:r>
+        <w:t>validation in your store.</w:t>
+      </w:r>
+    </w:p>
+    <w:p>
+      <w:pPr>
+        <w:pStyle w:val="ListParagraph"/>
+        <w:numPr>
+          <w:ilvl w:val="0"/>
+          <w:numId w:val="15"/>
+        </w:numPr>
+        <w:jc w:val="both"/>
+      </w:pPr>
+      <w:r>
+        <w:t xml:space="preserve">Email validation option </w:t>
+      </w:r>
+      <w:r>
+        <w:t>will enable/disable the page to pr</w:t>
+      </w:r>
+      <w:r>
+        <w:t>event on going through</w:t>
+      </w:r>
+      <w:r>
+        <w:t xml:space="preserve">. </w:t>
+      </w:r>
+    </w:p>
+    <w:p>
+      <w:pPr>
+        <w:jc w:val="both"/>
+      </w:pPr>
+      <w:r>
+        <w:t>The store touchpoints for email validation are:</w:t>
+      </w:r>
+    </w:p>
+    <w:p>
+      <w:pPr>
+        <w:pStyle w:val="ListParagraph"/>
+        <w:numPr>
+          <w:ilvl w:val="0"/>
+          <w:numId w:val="14"/>
+        </w:numPr>
+        <w:jc w:val="both"/>
+      </w:pPr>
+      <w:r>
+        <w:t>Registration form</w:t>
+      </w:r>
+      <w:r>
+        <w:t>.</w:t>
+      </w:r>
+    </w:p>
+    <w:p>
+      <w:pPr>
+        <w:pStyle w:val="ListParagraph"/>
+        <w:numPr>
+          <w:ilvl w:val="0"/>
+          <w:numId w:val="14"/>
+        </w:numPr>
+        <w:jc w:val="both"/>
+      </w:pPr>
+      <w:r>
+        <w:t>Billing/Payment form</w:t>
+      </w:r>
+      <w:r>
+        <w:t>.</w:t>
+      </w:r>
+    </w:p>
+    <w:p>
+      <w:pPr>
+        <w:jc w:val="center"/>
+      </w:pPr>
+      <w:r>
+        <w:rPr>
+          <w:noProof/>
+        </w:rPr>
+        <w:lastRenderedPageBreak/>
+        <w:drawing>
+          <wp:inline distT="0" distB="0" distL="0" distR="0">
+            <wp:extent cx="1988806" cy="3048000"/>
+            <wp:effectExtent l="0" t="0" r="0" b="0"/>
+            <wp:docPr id="4" name="Picture 4"/>
+            <wp:cNvGraphicFramePr>
+              <a:graphicFrameLocks xmlns:a="http://schemas.openxmlformats.org/drawingml/2006/main" noChangeAspect="1"/>
+            </wp:cNvGraphicFramePr>
+            <a:graphic xmlns:a="http://schemas.openxmlformats.org/drawingml/2006/main">
+              <a:graphicData uri="http://schemas.openxmlformats.org/drawingml/2006/picture">
+                <pic:pic xmlns:pic="http://schemas.openxmlformats.org/drawingml/2006/picture">
+                  <pic:nvPicPr>
+                    <pic:cNvPr id="4" name="email.PNG"/>
+                    <pic:cNvPicPr/>
+                  </pic:nvPicPr>
+                  <pic:blipFill>
+                    <a:blip r:embed="rId10">
+                      <a:extLst>
+                        <a:ext uri="{28A0092B-C50C-407E-A947-70E740481C1C}">
+                          <a14:useLocalDpi xmlns:a14="http://schemas.microsoft.com/office/drawing/2010/main" val="0"/>
+                        </a:ext>
+                      </a:extLst>
+                    </a:blip>
+                    <a:stretch>
+                      <a:fillRect/>
+                    </a:stretch>
+                  </pic:blipFill>
+                  <pic:spPr>
+                    <a:xfrm>
+                      <a:off x="0" y="0"/>
+                      <a:ext cx="1988806" cy="3048000"/>
+                    </a:xfrm>
+                    <a:prstGeom prst="rect">
+                      <a:avLst/>
+                    </a:prstGeom>
+                  </pic:spPr>
+                </pic:pic>
+              </a:graphicData>
+            </a:graphic>
+          </wp:inline>
+        </w:drawing>
+      </w:r>
+    </w:p>
+    <w:p>
+      <w:pPr>
+        <w:jc w:val="both"/>
+      </w:pPr>
+      <w:r>
+        <w:t>Email</w:t>
+      </w:r>
+      <w:r>
+        <w:t xml:space="preserve"> validation can result in two potential outcomes.</w:t>
+      </w:r>
+    </w:p>
+    <w:tbl>
+      <w:tblPr>
+        <w:tblStyle w:val="TableGrid"/>
+        <w:tblW w:w="0" w:type="auto"/>
+        <w:tblBorders>
+          <w:insideV w:val="none" w:sz="0" w:space="0" w:color="auto"/>
+        </w:tblBorders>
+        <w:tblLook w:val="04A0" w:firstRow="1" w:lastRow="0" w:firstColumn="1" w:lastColumn="0" w:noHBand="0" w:noVBand="1"/>
+      </w:tblPr>
+      <w:tblGrid>
+        <w:gridCol w:w="2515"/>
+        <w:gridCol w:w="4590"/>
+        <w:gridCol w:w="2245"/>
+      </w:tblGrid>
+      <w:tr>
+        <w:tc>
+          <w:tcPr>
+            <w:tcW w:w="2515" w:type="dxa"/>
+            <w:shd w:val="clear" w:color="auto" w:fill="2F5496" w:themeFill="accent1" w:themeFillShade="BF"/>
+          </w:tcPr>
+          <w:p>
+            <w:pPr>
+              <w:jc w:val="both"/>
+              <w:rPr>
+                <w:b/>
+                <w:color w:val="FFFFFF" w:themeColor="background1"/>
+                <w:sz w:val="28"/>
+                <w:szCs w:val="28"/>
+              </w:rPr>
+            </w:pPr>
+            <w:r>
+              <w:rPr>
+                <w:b/>
+                <w:color w:val="FFFFFF" w:themeColor="background1"/>
+                <w:sz w:val="28"/>
+                <w:szCs w:val="28"/>
+              </w:rPr>
+              <w:t>Verification Level</w:t>
+            </w:r>
+          </w:p>
+        </w:tc>
+        <w:tc>
+          <w:tcPr>
+            <w:tcW w:w="4590" w:type="dxa"/>
+            <w:shd w:val="clear" w:color="auto" w:fill="2F5496" w:themeFill="accent1" w:themeFillShade="BF"/>
+          </w:tcPr>
+          <w:p>
+            <w:pPr>
+              <w:jc w:val="both"/>
+              <w:rPr>
+                <w:b/>
+                <w:color w:val="FFFFFF" w:themeColor="background1"/>
+                <w:sz w:val="28"/>
+                <w:szCs w:val="28"/>
+              </w:rPr>
+            </w:pPr>
+            <w:r>
+              <w:rPr>
+                <w:b/>
+                <w:color w:val="FFFFFF" w:themeColor="background1"/>
+                <w:sz w:val="28"/>
+                <w:szCs w:val="28"/>
+              </w:rPr>
+              <w:t>Description</w:t>
+            </w:r>
+          </w:p>
+        </w:tc>
+        <w:tc>
+          <w:tcPr>
+            <w:tcW w:w="2245" w:type="dxa"/>
+            <w:shd w:val="clear" w:color="auto" w:fill="2F5496" w:themeFill="accent1" w:themeFillShade="BF"/>
+          </w:tcPr>
+          <w:p>
+            <w:pPr>
+              <w:jc w:val="both"/>
+              <w:rPr>
+                <w:b/>
+                <w:color w:val="FFFFFF" w:themeColor="background1"/>
+                <w:sz w:val="28"/>
+                <w:szCs w:val="28"/>
+              </w:rPr>
+            </w:pPr>
+            <w:r>
+              <w:rPr>
+                <w:b/>
+                <w:color w:val="FFFFFF" w:themeColor="background1"/>
+                <w:sz w:val="28"/>
+                <w:szCs w:val="28"/>
+              </w:rPr>
+              <w:t>Icon</w:t>
+            </w:r>
+          </w:p>
+        </w:tc>
+      </w:tr>
+      <w:tr>
+        <w:tc>
+          <w:tcPr>
+            <w:tcW w:w="2515" w:type="dxa"/>
+          </w:tcPr>
+          <w:p>
+            <w:pPr>
+              <w:jc w:val="both"/>
+            </w:pPr>
+            <w:r>
+              <w:t>Verified</w:t>
+            </w:r>
+          </w:p>
+        </w:tc>
+        <w:tc>
+          <w:tcPr>
+            <w:tcW w:w="4590" w:type="dxa"/>
+          </w:tcPr>
+          <w:p>
+            <w:pPr>
+              <w:jc w:val="both"/>
+            </w:pPr>
+            <w:r>
+              <w:t>Email exists, or is a company internal email, is reachable and is valid.</w:t>
+            </w:r>
+          </w:p>
+        </w:tc>
+        <w:tc>
+          <w:tcPr>
+            <w:tcW w:w="2245" w:type="dxa"/>
+          </w:tcPr>
+          <w:p>
+            <w:pPr>
+              <w:jc w:val="both"/>
+            </w:pPr>
+            <w:r>
+              <w:object w:dxaOrig="315" w:dyaOrig="300">
+                <v:shapetype id="_x0000_t75" coordsize="21600,21600" o:spt="75" o:preferrelative="t" path="m@4@5l@4@11@9@11@9@5xe" filled="f" stroked="f">
+                  <v:stroke joinstyle="miter"/>
+                  <v:formulas>
+                    <v:f eqn="if lineDrawn pixelLineWidth 0"/>
+                    <v:f eqn="sum @0 1 0"/>
+                    <v:f eqn="sum 0 0 @1"/>
+                    <v:f eqn="prod @2 1 2"/>
+                    <v:f eqn="prod @3 21600 pixelWidth"/>
+                    <v:f eqn="prod @3 21600 pixelHeight"/>
+                    <v:f eqn="sum @0 0 1"/>
+                    <v:f eqn="prod @6 1 2"/>
+                    <v:f eqn="prod @7 21600 pixelWidth"/>
+                    <v:f eqn="sum @8 21600 0"/>
+                    <v:f eqn="prod @7 21600 pixelHeight"/>
+                    <v:f eqn="sum @10 21600 0"/>
+                  </v:formulas>
+                  <v:path o:extrusionok="f" gradientshapeok="t" o:connecttype="rect"/>
+                  <o:lock v:ext="edit" aspectratio="t"/>
+                </v:shapetype>
+                <v:shape id="_x0000_i1432" type="#_x0000_t75" style="width:15.75pt;height:15pt" o:ole="">
+                  <v:imagedata r:id="rId11" o:title=""/>
+                </v:shape>
+                <o:OLEObject Type="Embed" ProgID="PBrush" ShapeID="_x0000_i1432" DrawAspect="Content" ObjectID="_1610180015" r:id="rId12"/>
+              </w:object>
+            </w:r>
+          </w:p>
+        </w:tc>
+      </w:tr>
+      <w:tr>
+        <w:tc>
+          <w:tcPr>
+            <w:tcW w:w="2515" w:type="dxa"/>
+          </w:tcPr>
+          <w:p>
+            <w:pPr>
+              <w:jc w:val="both"/>
+            </w:pPr>
+            <w:r>
+              <w:t>Invalid</w:t>
+            </w:r>
+          </w:p>
+        </w:tc>
+        <w:tc>
+          <w:tcPr>
+            <w:tcW w:w="4590" w:type="dxa"/>
+          </w:tcPr>
+          <w:p>
+            <w:pPr>
+              <w:jc w:val="both"/>
+            </w:pPr>
+            <w:r>
+              <w:t xml:space="preserve">Mailbox or domain does not </w:t>
+            </w:r>
+            <w:r>
+              <w:t>exist</w:t>
+            </w:r>
+            <w:bookmarkStart w:id="5" w:name="_GoBack"/>
+            <w:bookmarkEnd w:id="5"/>
+            <w:r>
+              <w:t xml:space="preserve"> or is unreachable, illegitimate or disposable</w:t>
+            </w:r>
+          </w:p>
+        </w:tc>
+        <w:tc>
+          <w:tcPr>
+            <w:tcW w:w="2245" w:type="dxa"/>
+          </w:tcPr>
+          <w:p>
+            <w:pPr>
+              <w:jc w:val="both"/>
+            </w:pPr>
+            <w:r>
+              <w:object w:dxaOrig="300" w:dyaOrig="330">
+                <v:shape id="_x0000_i1433" type="#_x0000_t75" style="width:15pt;height:16.5pt" o:ole="">
+                  <v:imagedata r:id="rId13" o:title=""/>
+                </v:shape>
+                <o:OLEObject Type="Embed" ProgID="PBrush" ShapeID="_x0000_i1433" DrawAspect="Content" ObjectID="_1610180016" r:id="rId14"/>
+              </w:object>
+            </w:r>
+          </w:p>
+        </w:tc>
+      </w:tr>
+    </w:tbl>
+    <w:p>
+      <w:pPr>
+        <w:jc w:val="both"/>
+      </w:pPr>
+    </w:p>
+    <w:p>
+      <w:pPr>
+        <w:pStyle w:val="Heading3"/>
+        <w:shd w:val="clear" w:color="auto" w:fill="D9E2F3" w:themeFill="accent1" w:themeFillTint="33"/>
+        <w:jc w:val="both"/>
+        <w:rPr>
+          <w:rFonts w:asciiTheme="minorHAnsi" w:hAnsiTheme="minorHAnsi"/>
+          <w:b/>
+          <w:sz w:val="22"/>
+          <w:szCs w:val="22"/>
+        </w:rPr>
+      </w:pPr>
+      <w:bookmarkStart w:id="6" w:name="_Toc536437585"/>
+      <w:r>
+        <w:rPr>
+          <w:rFonts w:asciiTheme="minorHAnsi" w:hAnsiTheme="minorHAnsi"/>
+          <w:b/>
+          <w:sz w:val="22"/>
+          <w:szCs w:val="22"/>
+        </w:rPr>
+        <w:t xml:space="preserve">1.2.2 </w:t>
+      </w:r>
+      <w:r>
+        <w:rPr>
+          <w:rFonts w:asciiTheme="minorHAnsi" w:hAnsiTheme="minorHAnsi"/>
+          <w:b/>
+          <w:sz w:val="22"/>
+          <w:szCs w:val="22"/>
+        </w:rPr>
+        <w:t>PHONE VALIDATION</w:t>
+      </w:r>
+      <w:bookmarkEnd w:id="6"/>
+    </w:p>
+    <w:p>
+      <w:pPr>
+        <w:jc w:val="both"/>
+      </w:pPr>
+      <w:r>
+        <w:t>Phone</w:t>
+      </w:r>
+      <w:r>
+        <w:t xml:space="preserve"> validation engine will verify your </w:t>
+      </w:r>
+      <w:r>
+        <w:t>phone</w:t>
+      </w:r>
+      <w:r>
+        <w:t xml:space="preserve"> </w:t>
+      </w:r>
+      <w:proofErr w:type="gramStart"/>
+      <w:r>
+        <w:t>at the moment</w:t>
+      </w:r>
+      <w:proofErr w:type="gramEnd"/>
+      <w:r>
+        <w:t xml:space="preserve"> you finish typing down your </w:t>
+      </w:r>
+      <w:r>
+        <w:t>phone</w:t>
+      </w:r>
+      <w:r>
+        <w:t xml:space="preserve"> in the </w:t>
+      </w:r>
+      <w:r>
+        <w:t>phone</w:t>
+      </w:r>
+      <w:r>
+        <w:t xml:space="preserve"> field box and once you lose focus on the </w:t>
+      </w:r>
+      <w:r>
+        <w:t xml:space="preserve">phone </w:t>
+      </w:r>
+      <w:r>
+        <w:t>field</w:t>
+      </w:r>
+      <w:r>
+        <w:t>,</w:t>
+      </w:r>
+      <w:r>
+        <w:t xml:space="preserve"> the </w:t>
+      </w:r>
+      <w:r>
+        <w:t xml:space="preserve">phone </w:t>
+      </w:r>
+      <w:r>
+        <w:t xml:space="preserve">validation engine will start working letting you know if is a valid or an invalid </w:t>
+      </w:r>
+      <w:r>
+        <w:t>phone</w:t>
+      </w:r>
+      <w:r>
+        <w:t>.</w:t>
+      </w:r>
+    </w:p>
+    <w:p>
+      <w:pPr>
+        <w:jc w:val="both"/>
+      </w:pPr>
+      <w:r>
+        <w:t xml:space="preserve">To configure your </w:t>
+      </w:r>
+      <w:r>
+        <w:t>phone</w:t>
+      </w:r>
+      <w:r>
+        <w:t xml:space="preserve"> validation, you need to access the Business Manager and go to EDQ Config (Select Site </w:t>
+      </w:r>
+      <w:r>
+        <w:sym w:font="Wingdings" w:char="F0E0"/>
+      </w:r>
+      <w:r>
+        <w:t xml:space="preserve"> Merchant Tools </w:t>
+      </w:r>
+      <w:r>
+        <w:sym w:font="Wingdings" w:char="F0E0"/>
+      </w:r>
+      <w:r>
+        <w:t xml:space="preserve"> Site Preferences </w:t>
+      </w:r>
+      <w:r>
+        <w:sym w:font="Wingdings" w:char="F0E0"/>
+      </w:r>
+      <w:r>
+        <w:t xml:space="preserve"> Custom Site Preferences Group </w:t>
+      </w:r>
+      <w:r>
+        <w:sym w:font="Wingdings" w:char="F0E0"/>
+      </w:r>
+      <w:r>
+        <w:t xml:space="preserve"> EDQ Config) and look for the </w:t>
+      </w:r>
+      <w:r>
+        <w:t>phone</w:t>
+      </w:r>
+      <w:r>
+        <w:t xml:space="preserve"> options</w:t>
+      </w:r>
+      <w:r>
+        <w:t>.</w:t>
+      </w:r>
+    </w:p>
+    <w:p>
+      <w:pPr>
+        <w:jc w:val="center"/>
+      </w:pPr>
+      <w:r>
+        <w:rPr>
+          <w:noProof/>
+        </w:rPr>
+        <w:drawing>
+          <wp:inline distT="0" distB="0" distL="0" distR="0">
+            <wp:extent cx="3529584" cy="923544"/>
+            <wp:effectExtent l="0" t="0" r="0" b="0"/>
+            <wp:docPr id="29" name="Picture 29"/>
+            <wp:cNvGraphicFramePr>
+              <a:graphicFrameLocks xmlns:a="http://schemas.openxmlformats.org/drawingml/2006/main" noChangeAspect="1"/>
+            </wp:cNvGraphicFramePr>
+            <a:graphic xmlns:a="http://schemas.openxmlformats.org/drawingml/2006/main">
+              <a:graphicData uri="http://schemas.openxmlformats.org/drawingml/2006/picture">
+                <pic:pic xmlns:pic="http://schemas.openxmlformats.org/drawingml/2006/picture">
+                  <pic:nvPicPr>
+                    <pic:cNvPr id="0" name="Picture 3"/>
+                    <pic:cNvPicPr>
+                      <a:picLocks noChangeAspect="1" noChangeArrowheads="1"/>
+                    </pic:cNvPicPr>
+                  </pic:nvPicPr>
+                  <pic:blipFill>
+                    <a:blip r:embed="rId15">
+                      <a:extLst>
+                        <a:ext uri="{28A0092B-C50C-407E-A947-70E740481C1C}">
+                          <a14:useLocalDpi xmlns:a14="http://schemas.microsoft.com/office/drawing/2010/main" val="0"/>
+                        </a:ext>
+                      </a:extLst>
+                    </a:blip>
+                    <a:srcRect/>
+                    <a:stretch>
+                      <a:fillRect/>
+                    </a:stretch>
+                  </pic:blipFill>
+                  <pic:spPr bwMode="auto">
+                    <a:xfrm>
+                      <a:off x="0" y="0"/>
+                      <a:ext cx="3529584" cy="923544"/>
+                    </a:xfrm>
+                    <a:prstGeom prst="rect">
+                      <a:avLst/>
+                    </a:prstGeom>
+                    <a:noFill/>
+                    <a:ln>
+                      <a:noFill/>
+                    </a:ln>
+                  </pic:spPr>
+                </pic:pic>
+              </a:graphicData>
+            </a:graphic>
+          </wp:inline>
+        </w:drawing>
+      </w:r>
+    </w:p>
+    <w:p>
+      <w:pPr>
+        <w:pStyle w:val="ListParagraph"/>
+        <w:numPr>
+          <w:ilvl w:val="0"/>
+          <w:numId w:val="15"/>
+        </w:numPr>
+        <w:jc w:val="both"/>
+      </w:pPr>
+      <w:r>
+        <w:t>Phone</w:t>
+      </w:r>
+      <w:r>
+        <w:t xml:space="preserve"> enable option will enable/disable </w:t>
+      </w:r>
+      <w:r>
+        <w:t>phone</w:t>
+      </w:r>
+      <w:r>
+        <w:t xml:space="preserve"> validation in your store.</w:t>
+      </w:r>
+    </w:p>
+    <w:p>
+      <w:pPr>
+        <w:pStyle w:val="ListParagraph"/>
+        <w:numPr>
+          <w:ilvl w:val="0"/>
+          <w:numId w:val="15"/>
+        </w:numPr>
+        <w:jc w:val="both"/>
+      </w:pPr>
+      <w:r>
+        <w:t>Phone</w:t>
+      </w:r>
+      <w:r>
+        <w:t xml:space="preserve"> validation option will enable/disable the page to prevent on going through</w:t>
+      </w:r>
+      <w:r>
+        <w:t>.</w:t>
+      </w:r>
+    </w:p>
+    <w:p>
+      <w:pPr>
+        <w:jc w:val="both"/>
+      </w:pPr>
+      <w:r>
+        <w:t xml:space="preserve">The store touchpoints for </w:t>
+      </w:r>
+      <w:r>
+        <w:t>phone</w:t>
+      </w:r>
+      <w:r>
+        <w:t xml:space="preserve"> validation are:</w:t>
+      </w:r>
+    </w:p>
+    <w:p>
+      <w:pPr>
+        <w:pStyle w:val="ListParagraph"/>
+        <w:numPr>
+          <w:ilvl w:val="0"/>
+          <w:numId w:val="14"/>
+        </w:numPr>
+        <w:jc w:val="both"/>
+      </w:pPr>
+      <w:r>
+        <w:t>Registration form</w:t>
+      </w:r>
+      <w:r>
+        <w:t>.</w:t>
+      </w:r>
+    </w:p>
+    <w:p>
+      <w:pPr>
+        <w:pStyle w:val="ListParagraph"/>
+        <w:numPr>
+          <w:ilvl w:val="0"/>
+          <w:numId w:val="14"/>
+        </w:numPr>
+        <w:jc w:val="both"/>
+      </w:pPr>
+      <w:r>
+        <w:lastRenderedPageBreak/>
+        <w:t>Add/Edit Address form.</w:t>
+      </w:r>
+    </w:p>
+    <w:p>
+      <w:pPr>
+        <w:pStyle w:val="ListParagraph"/>
+        <w:numPr>
+          <w:ilvl w:val="0"/>
+          <w:numId w:val="14"/>
+        </w:numPr>
+        <w:jc w:val="both"/>
+      </w:pPr>
+      <w:r>
+        <w:t>Billing/Payment form</w:t>
+      </w:r>
+      <w:r>
+        <w:t>.</w:t>
+      </w:r>
+    </w:p>
+    <w:p>
+      <w:pPr>
+        <w:jc w:val="center"/>
+      </w:pPr>
+      <w:r>
+        <w:rPr>
+          <w:noProof/>
+        </w:rPr>
+        <w:drawing>
+          <wp:inline distT="0" distB="0" distL="0" distR="0">
+            <wp:extent cx="1838876" cy="3048000"/>
+            <wp:effectExtent l="0" t="0" r="9525" b="0"/>
+            <wp:docPr id="26" name="Picture 26"/>
+            <wp:cNvGraphicFramePr>
+              <a:graphicFrameLocks xmlns:a="http://schemas.openxmlformats.org/drawingml/2006/main" noChangeAspect="1"/>
+            </wp:cNvGraphicFramePr>
+            <a:graphic xmlns:a="http://schemas.openxmlformats.org/drawingml/2006/main">
+              <a:graphicData uri="http://schemas.openxmlformats.org/drawingml/2006/picture">
+                <pic:pic xmlns:pic="http://schemas.openxmlformats.org/drawingml/2006/picture">
+                  <pic:nvPicPr>
+                    <pic:cNvPr id="0" name="Picture 1"/>
+                    <pic:cNvPicPr>
+                      <a:picLocks noChangeAspect="1" noChangeArrowheads="1"/>
+                    </pic:cNvPicPr>
+                  </pic:nvPicPr>
+                  <pic:blipFill>
+                    <a:blip r:embed="rId16">
+                      <a:extLst>
+                        <a:ext uri="{28A0092B-C50C-407E-A947-70E740481C1C}">
+                          <a14:useLocalDpi xmlns:a14="http://schemas.microsoft.com/office/drawing/2010/main" val="0"/>
+                        </a:ext>
+                      </a:extLst>
+                    </a:blip>
+                    <a:srcRect/>
+                    <a:stretch>
+                      <a:fillRect/>
+                    </a:stretch>
+                  </pic:blipFill>
+                  <pic:spPr bwMode="auto">
+                    <a:xfrm>
+                      <a:off x="0" y="0"/>
+                      <a:ext cx="1853737" cy="3072633"/>
+                    </a:xfrm>
+                    <a:prstGeom prst="rect">
+                      <a:avLst/>
+                    </a:prstGeom>
+                    <a:noFill/>
+                    <a:ln>
+                      <a:noFill/>
+                    </a:ln>
+                  </pic:spPr>
+                </pic:pic>
+              </a:graphicData>
+            </a:graphic>
+          </wp:inline>
+        </w:drawing>
+      </w:r>
+    </w:p>
+    <w:p>
+      <w:pPr>
+        <w:jc w:val="both"/>
+      </w:pPr>
+      <w:r>
+        <w:t xml:space="preserve">Phone validation can result in </w:t>
+      </w:r>
+      <w:r>
+        <w:t>two</w:t>
+      </w:r>
+      <w:r>
+        <w:t xml:space="preserve"> potential outcomes.</w:t>
+      </w:r>
+    </w:p>
+    <w:tbl>
+      <w:tblPr>
+        <w:tblStyle w:val="TableGrid"/>
+        <w:tblW w:w="0" w:type="auto"/>
+        <w:tblBorders>
+          <w:insideV w:val="none" w:sz="0" w:space="0" w:color="auto"/>
+        </w:tblBorders>
+        <w:tblLook w:val="04A0" w:firstRow="1" w:lastRow="0" w:firstColumn="1" w:lastColumn="0" w:noHBand="0" w:noVBand="1"/>
+      </w:tblPr>
+      <w:tblGrid>
+        <w:gridCol w:w="2515"/>
+        <w:gridCol w:w="4590"/>
+        <w:gridCol w:w="2245"/>
+      </w:tblGrid>
+      <w:tr>
+        <w:tc>
+          <w:tcPr>
+            <w:tcW w:w="2515" w:type="dxa"/>
+            <w:shd w:val="clear" w:color="auto" w:fill="2F5496" w:themeFill="accent1" w:themeFillShade="BF"/>
+          </w:tcPr>
+          <w:p>
+            <w:pPr>
+              <w:jc w:val="both"/>
+              <w:rPr>
+                <w:b/>
+                <w:color w:val="FFFFFF" w:themeColor="background1"/>
+                <w:sz w:val="28"/>
+                <w:szCs w:val="28"/>
+              </w:rPr>
+            </w:pPr>
+            <w:r>
+              <w:rPr>
+                <w:b/>
+                <w:color w:val="FFFFFF" w:themeColor="background1"/>
+                <w:sz w:val="28"/>
+                <w:szCs w:val="28"/>
+              </w:rPr>
+              <w:t>Verification Level</w:t>
+            </w:r>
+          </w:p>
+        </w:tc>
+        <w:tc>
+          <w:tcPr>
+            <w:tcW w:w="4590" w:type="dxa"/>
+            <w:shd w:val="clear" w:color="auto" w:fill="2F5496" w:themeFill="accent1" w:themeFillShade="BF"/>
+          </w:tcPr>
+          <w:p>
+            <w:pPr>
+              <w:jc w:val="both"/>
+              <w:rPr>
+                <w:b/>
+                <w:color w:val="FFFFFF" w:themeColor="background1"/>
+                <w:sz w:val="28"/>
+                <w:szCs w:val="28"/>
+              </w:rPr>
+            </w:pPr>
+            <w:r>
+              <w:rPr>
+                <w:b/>
+                <w:color w:val="FFFFFF" w:themeColor="background1"/>
+                <w:sz w:val="28"/>
+                <w:szCs w:val="28"/>
+              </w:rPr>
+              <w:t>Description</w:t>
+            </w:r>
+          </w:p>
+        </w:tc>
+        <w:tc>
+          <w:tcPr>
+            <w:tcW w:w="2245" w:type="dxa"/>
+            <w:shd w:val="clear" w:color="auto" w:fill="2F5496" w:themeFill="accent1" w:themeFillShade="BF"/>
+          </w:tcPr>
+          <w:p>
+            <w:pPr>
+              <w:jc w:val="both"/>
+              <w:rPr>
+                <w:b/>
+                <w:color w:val="FFFFFF" w:themeColor="background1"/>
+                <w:sz w:val="28"/>
+                <w:szCs w:val="28"/>
+              </w:rPr>
+            </w:pPr>
+            <w:r>
+              <w:rPr>
+                <w:b/>
+                <w:color w:val="FFFFFF" w:themeColor="background1"/>
+                <w:sz w:val="28"/>
+                <w:szCs w:val="28"/>
+              </w:rPr>
+              <w:t>Icon</w:t>
+            </w:r>
+          </w:p>
+        </w:tc>
+      </w:tr>
+      <w:tr>
+        <w:tc>
+          <w:tcPr>
+            <w:tcW w:w="2515" w:type="dxa"/>
+          </w:tcPr>
+          <w:p>
+            <w:pPr>
+              <w:jc w:val="both"/>
+            </w:pPr>
+            <w:r>
+              <w:t>Verified</w:t>
+            </w:r>
+          </w:p>
+        </w:tc>
+        <w:tc>
+          <w:tcPr>
+            <w:tcW w:w="4590" w:type="dxa"/>
+          </w:tcPr>
+          <w:p>
+            <w:pPr>
+              <w:jc w:val="both"/>
+            </w:pPr>
+            <w:r>
+              <w:t xml:space="preserve">Phone matched to a high confidence </w:t>
+            </w:r>
+            <w:r>
+              <w:t>and returned as a valid number.</w:t>
+            </w:r>
+          </w:p>
+        </w:tc>
+        <w:tc>
+          <w:tcPr>
+            <w:tcW w:w="2245" w:type="dxa"/>
+          </w:tcPr>
+          <w:p>
+            <w:pPr>
+              <w:jc w:val="both"/>
+            </w:pPr>
+            <w:r>
+              <w:object w:dxaOrig="315" w:dyaOrig="300">
+                <v:shape id="_x0000_i1428" type="#_x0000_t75" style="width:15.75pt;height:15pt" o:ole="">
+                  <v:imagedata r:id="rId11" o:title=""/>
+                </v:shape>
+                <o:OLEObject Type="Embed" ProgID="PBrush" ShapeID="_x0000_i1428" DrawAspect="Content" ObjectID="_1610180017" r:id="rId17"/>
+              </w:object>
+            </w:r>
+          </w:p>
+        </w:tc>
+      </w:tr>
+      <w:tr>
+        <w:tc>
+          <w:tcPr>
+            <w:tcW w:w="2515" w:type="dxa"/>
+          </w:tcPr>
+          <w:p>
+            <w:pPr>
+              <w:jc w:val="both"/>
+            </w:pPr>
+            <w:r>
+              <w:t>Invalid</w:t>
+            </w:r>
+          </w:p>
+        </w:tc>
+        <w:tc>
+          <w:tcPr>
+            <w:tcW w:w="4590" w:type="dxa"/>
+          </w:tcPr>
+          <w:p>
+            <w:pPr>
+              <w:jc w:val="both"/>
+            </w:pPr>
+            <w:r>
+              <w:t>Could not match the number and returned as an invalid number</w:t>
+            </w:r>
+          </w:p>
+        </w:tc>
+        <w:tc>
+          <w:tcPr>
+            <w:tcW w:w="2245" w:type="dxa"/>
+          </w:tcPr>
+          <w:p>
+            <w:pPr>
+              <w:jc w:val="both"/>
+            </w:pPr>
+            <w:r>
+              <w:object w:dxaOrig="300" w:dyaOrig="330">
+                <v:shape id="_x0000_i1429" type="#_x0000_t75" style="width:15pt;height:16.5pt" o:ole="">
+                  <v:imagedata r:id="rId13" o:title=""/>
+                </v:shape>
+                <o:OLEObject Type="Embed" ProgID="PBrush" ShapeID="_x0000_i1429" DrawAspect="Content" ObjectID="_1610180018" r:id="rId18"/>
+              </w:object>
+            </w:r>
+          </w:p>
+        </w:tc>
+      </w:tr>
+    </w:tbl>
+    <w:p>
+      <w:pPr>
+        <w:jc w:val="both"/>
+      </w:pPr>
+    </w:p>
+    <w:p>
+      <w:pPr>
+        <w:pStyle w:val="Heading3"/>
+        <w:shd w:val="clear" w:color="auto" w:fill="D9E2F3" w:themeFill="accent1" w:themeFillTint="33"/>
+        <w:jc w:val="both"/>
+        <w:rPr>
+          <w:rFonts w:asciiTheme="minorHAnsi" w:hAnsiTheme="minorHAnsi"/>
+          <w:b/>
+          <w:sz w:val="22"/>
+          <w:szCs w:val="22"/>
+        </w:rPr>
+      </w:pPr>
+      <w:bookmarkStart w:id="7" w:name="_Toc536437586"/>
+      <w:r>
+        <w:rPr>
+          <w:rFonts w:asciiTheme="minorHAnsi" w:hAnsiTheme="minorHAnsi"/>
+          <w:b/>
+          <w:sz w:val="22"/>
+          <w:szCs w:val="22"/>
+        </w:rPr>
+        <w:t xml:space="preserve">1.2.3 </w:t>
+      </w:r>
+      <w:r>
+        <w:rPr>
+          <w:rFonts w:asciiTheme="minorHAnsi" w:hAnsiTheme="minorHAnsi"/>
+          <w:b/>
+          <w:sz w:val="22"/>
+          <w:szCs w:val="22"/>
+        </w:rPr>
+        <w:t>VERIFICATION ENGINE</w:t>
+      </w:r>
+      <w:bookmarkEnd w:id="7"/>
+    </w:p>
+    <w:p>
+      <w:pPr>
+        <w:jc w:val="both"/>
+      </w:pPr>
+      <w:r>
+        <w:t xml:space="preserve">Verification engine will verify and correct your address; once you type down your address </w:t>
+      </w:r>
+      <w:r>
+        <w:t xml:space="preserve">in the respective address fields </w:t>
+      </w:r>
+      <w:r>
+        <w:t xml:space="preserve">and press the page form submitting </w:t>
+      </w:r>
+      <w:r>
+        <w:t xml:space="preserve">button; verification engine will verify your address and </w:t>
+      </w:r>
+      <w:r>
+        <w:t xml:space="preserve">will </w:t>
+      </w:r>
+      <w:r>
+        <w:t>give you the correct answer for it</w:t>
+      </w:r>
+      <w:r>
+        <w:t>.</w:t>
+      </w:r>
+      <w:r>
+        <w:t xml:space="preserve"> </w:t>
+      </w:r>
+    </w:p>
+    <w:p>
+      <w:pPr>
+        <w:jc w:val="center"/>
+      </w:pPr>
+      <w:r>
+        <w:rPr>
+          <w:noProof/>
+        </w:rPr>
+        <w:lastRenderedPageBreak/>
+        <w:drawing>
+          <wp:inline distT="0" distB="0" distL="0" distR="0">
+            <wp:extent cx="1870985" cy="4124325"/>
+            <wp:effectExtent l="0" t="0" r="0" b="0"/>
+            <wp:docPr id="30" name="Picture 30"/>
+            <wp:cNvGraphicFramePr>
+              <a:graphicFrameLocks xmlns:a="http://schemas.openxmlformats.org/drawingml/2006/main" noChangeAspect="1"/>
+            </wp:cNvGraphicFramePr>
+            <a:graphic xmlns:a="http://schemas.openxmlformats.org/drawingml/2006/main">
+              <a:graphicData uri="http://schemas.openxmlformats.org/drawingml/2006/picture">
+                <pic:pic xmlns:pic="http://schemas.openxmlformats.org/drawingml/2006/picture">
+                  <pic:nvPicPr>
+                    <pic:cNvPr id="0" name="Picture 4"/>
+                    <pic:cNvPicPr>
+                      <a:picLocks noChangeAspect="1" noChangeArrowheads="1"/>
+                    </pic:cNvPicPr>
+                  </pic:nvPicPr>
+                  <pic:blipFill>
+                    <a:blip r:embed="rId19">
+                      <a:extLst>
+                        <a:ext uri="{28A0092B-C50C-407E-A947-70E740481C1C}">
+                          <a14:useLocalDpi xmlns:a14="http://schemas.microsoft.com/office/drawing/2010/main" val="0"/>
+                        </a:ext>
+                      </a:extLst>
+                    </a:blip>
+                    <a:srcRect/>
+                    <a:stretch>
+                      <a:fillRect/>
+                    </a:stretch>
+                  </pic:blipFill>
+                  <pic:spPr bwMode="auto">
+                    <a:xfrm>
+                      <a:off x="0" y="0"/>
+                      <a:ext cx="1887847" cy="4161496"/>
+                    </a:xfrm>
+                    <a:prstGeom prst="rect">
+                      <a:avLst/>
+                    </a:prstGeom>
+                    <a:noFill/>
+                    <a:ln>
+                      <a:noFill/>
+                    </a:ln>
+                  </pic:spPr>
+                </pic:pic>
+              </a:graphicData>
+            </a:graphic>
+          </wp:inline>
+        </w:drawing>
+      </w:r>
+    </w:p>
+    <w:p>
+      <w:pPr>
+        <w:jc w:val="both"/>
+      </w:pPr>
+      <w:r>
+        <w:t>In case verification engine needs the user interaction to complete the address provided by the user; verification engine will provide an “</w:t>
+      </w:r>
+      <w:r>
+        <w:rPr>
+          <w:b/>
+        </w:rPr>
+        <w:t>confirm updated address</w:t>
+      </w:r>
+      <w:r>
+        <w:rPr>
+          <w:b/>
+        </w:rPr>
+        <w:t>”</w:t>
+      </w:r>
+      <w:r>
+        <w:t xml:space="preserve"> box to complete your address in real time; by typing down the address in </w:t>
+      </w:r>
+      <w:r>
+        <w:t xml:space="preserve">the address input field, it will give you </w:t>
+      </w:r>
+      <w:r>
+        <w:t xml:space="preserve">options with </w:t>
+      </w:r>
+      <w:r>
+        <w:t xml:space="preserve">accurate addresses </w:t>
+      </w:r>
+      <w:r>
+        <w:t xml:space="preserve">matching the address </w:t>
+      </w:r>
+      <w:r>
+        <w:t>with the information provided by the user and finally by selecting one of the options</w:t>
+      </w:r>
+      <w:r>
+        <w:t xml:space="preserve"> it will autocomplete the addresses fields in the address form with correct and valid address and may continue with the store process.</w:t>
+      </w:r>
+    </w:p>
+    <w:p>
+      <w:pPr>
+        <w:jc w:val="center"/>
+      </w:pPr>
+      <w:r>
+        <w:rPr>
+          <w:noProof/>
+        </w:rPr>
+        <w:lastRenderedPageBreak/>
+        <w:drawing>
+          <wp:inline distT="0" distB="0" distL="0" distR="0">
+            <wp:extent cx="1842505" cy="4324350"/>
+            <wp:effectExtent l="0" t="0" r="5715" b="0"/>
+            <wp:docPr id="32" name="Picture 32"/>
+            <wp:cNvGraphicFramePr>
+              <a:graphicFrameLocks xmlns:a="http://schemas.openxmlformats.org/drawingml/2006/main" noChangeAspect="1"/>
+            </wp:cNvGraphicFramePr>
+            <a:graphic xmlns:a="http://schemas.openxmlformats.org/drawingml/2006/main">
+              <a:graphicData uri="http://schemas.openxmlformats.org/drawingml/2006/picture">
+                <pic:pic xmlns:pic="http://schemas.openxmlformats.org/drawingml/2006/picture">
+                  <pic:nvPicPr>
+                    <pic:cNvPr id="0" name="Picture 5"/>
+                    <pic:cNvPicPr>
+                      <a:picLocks noChangeAspect="1" noChangeArrowheads="1"/>
+                    </pic:cNvPicPr>
+                  </pic:nvPicPr>
+                  <pic:blipFill>
+                    <a:blip r:embed="rId20">
+                      <a:extLst>
+                        <a:ext uri="{28A0092B-C50C-407E-A947-70E740481C1C}">
+                          <a14:useLocalDpi xmlns:a14="http://schemas.microsoft.com/office/drawing/2010/main" val="0"/>
+                        </a:ext>
+                      </a:extLst>
+                    </a:blip>
+                    <a:srcRect/>
+                    <a:stretch>
+                      <a:fillRect/>
+                    </a:stretch>
+                  </pic:blipFill>
+                  <pic:spPr bwMode="auto">
+                    <a:xfrm>
+                      <a:off x="0" y="0"/>
+                      <a:ext cx="1862238" cy="4370663"/>
+                    </a:xfrm>
+                    <a:prstGeom prst="rect">
+                      <a:avLst/>
+                    </a:prstGeom>
+                    <a:noFill/>
+                    <a:ln>
+                      <a:noFill/>
+                    </a:ln>
+                  </pic:spPr>
+                </pic:pic>
+              </a:graphicData>
+            </a:graphic>
+          </wp:inline>
+        </w:drawing>
+      </w:r>
+    </w:p>
+    <w:p>
+      <w:pPr>
+        <w:jc w:val="both"/>
+      </w:pPr>
+      <w:r>
+        <w:t xml:space="preserve">To configure verification engine, you need to access the Business Manager and go to EDQ Config (Select Site </w:t>
+      </w:r>
+      <w:r>
+        <w:sym w:font="Wingdings" w:char="F0E0"/>
+      </w:r>
+      <w:r>
+        <w:t xml:space="preserve"> Merchant Tools </w:t>
+      </w:r>
+      <w:r>
+        <w:sym w:font="Wingdings" w:char="F0E0"/>
+      </w:r>
+      <w:r>
+        <w:t xml:space="preserve"> Site Preferences </w:t>
+      </w:r>
+      <w:r>
+        <w:sym w:font="Wingdings" w:char="F0E0"/>
+      </w:r>
+      <w:r>
+        <w:t xml:space="preserve"> Custom Site Preferences Group </w:t>
+      </w:r>
+      <w:r>
+        <w:sym w:font="Wingdings" w:char="F0E0"/>
+      </w:r>
+      <w:r>
+        <w:t xml:space="preserve"> EDQ Config) and look for the </w:t>
+      </w:r>
+      <w:r>
+        <w:t xml:space="preserve">verification engine </w:t>
+      </w:r>
+      <w:r>
+        <w:t>options.</w:t>
+      </w:r>
+    </w:p>
+    <w:p>
+      <w:pPr>
+        <w:jc w:val="center"/>
+      </w:pPr>
+      <w:r>
+        <w:rPr>
+          <w:noProof/>
+        </w:rPr>
+        <w:drawing>
+          <wp:inline distT="0" distB="0" distL="0" distR="0">
+            <wp:extent cx="4848225" cy="1392989"/>
+            <wp:effectExtent l="0" t="0" r="0" b="0"/>
+            <wp:docPr id="34" name="Picture 34"/>
+            <wp:cNvGraphicFramePr>
+              <a:graphicFrameLocks xmlns:a="http://schemas.openxmlformats.org/drawingml/2006/main" noChangeAspect="1"/>
+            </wp:cNvGraphicFramePr>
+            <a:graphic xmlns:a="http://schemas.openxmlformats.org/drawingml/2006/main">
+              <a:graphicData uri="http://schemas.openxmlformats.org/drawingml/2006/picture">
+                <pic:pic xmlns:pic="http://schemas.openxmlformats.org/drawingml/2006/picture">
+                  <pic:nvPicPr>
+                    <pic:cNvPr id="0" name="Picture 7"/>
+                    <pic:cNvPicPr>
+                      <a:picLocks noChangeAspect="1" noChangeArrowheads="1"/>
+                    </pic:cNvPicPr>
+                  </pic:nvPicPr>
+                  <pic:blipFill>
+                    <a:blip r:embed="rId21">
+                      <a:extLst>
+                        <a:ext uri="{28A0092B-C50C-407E-A947-70E740481C1C}">
+                          <a14:useLocalDpi xmlns:a14="http://schemas.microsoft.com/office/drawing/2010/main" val="0"/>
+                        </a:ext>
+                      </a:extLst>
+                    </a:blip>
+                    <a:srcRect/>
+                    <a:stretch>
+                      <a:fillRect/>
+                    </a:stretch>
+                  </pic:blipFill>
+                  <pic:spPr bwMode="auto">
+                    <a:xfrm>
+                      <a:off x="0" y="0"/>
+                      <a:ext cx="4875941" cy="1400952"/>
+                    </a:xfrm>
+                    <a:prstGeom prst="rect">
+                      <a:avLst/>
+                    </a:prstGeom>
+                    <a:noFill/>
+                    <a:ln>
+                      <a:noFill/>
+                    </a:ln>
+                  </pic:spPr>
+                </pic:pic>
+              </a:graphicData>
+            </a:graphic>
+          </wp:inline>
+        </w:drawing>
+      </w:r>
+    </w:p>
+    <w:p>
+      <w:pPr>
+        <w:pStyle w:val="ListParagraph"/>
+        <w:numPr>
+          <w:ilvl w:val="0"/>
+          <w:numId w:val="15"/>
+        </w:numPr>
+        <w:jc w:val="both"/>
+      </w:pPr>
+      <w:r>
+        <w:t>Preferred address search engine option will let you choose between the address search engine options (choose verification engine</w:t>
+      </w:r>
+      <w:r>
+        <w:t xml:space="preserve"> to only use this selected engine</w:t>
+      </w:r>
+      <w:r>
+        <w:t>).</w:t>
+      </w:r>
+    </w:p>
+    <w:p>
+      <w:pPr>
+        <w:pStyle w:val="ListParagraph"/>
+        <w:numPr>
+          <w:ilvl w:val="0"/>
+          <w:numId w:val="15"/>
+        </w:numPr>
+        <w:jc w:val="both"/>
+      </w:pPr>
+      <w:r>
+        <w:t xml:space="preserve">Address layout </w:t>
+      </w:r>
+      <w:r>
+        <w:t xml:space="preserve">option </w:t>
+      </w:r>
+      <w:r>
+        <w:t>let you choose the layout in which the data is going to be shown in the store (ask to your Experian consultant about the existing layouts)</w:t>
+      </w:r>
+      <w:r>
+        <w:t>.</w:t>
+      </w:r>
+    </w:p>
+    <w:p>
+      <w:pPr>
+        <w:jc w:val="both"/>
+      </w:pPr>
+      <w:r>
+        <w:t>The store touchpoints for phone validation are:</w:t>
+      </w:r>
+    </w:p>
+    <w:p>
+      <w:pPr>
+        <w:pStyle w:val="ListParagraph"/>
+        <w:numPr>
+          <w:ilvl w:val="0"/>
+          <w:numId w:val="14"/>
+        </w:numPr>
+        <w:jc w:val="both"/>
+      </w:pPr>
+      <w:r>
+        <w:t>Add/Edit Address form.</w:t>
+      </w:r>
+    </w:p>
+    <w:p>
+      <w:pPr>
+        <w:pStyle w:val="ListParagraph"/>
+        <w:numPr>
+          <w:ilvl w:val="0"/>
+          <w:numId w:val="14"/>
+        </w:numPr>
+        <w:jc w:val="both"/>
+      </w:pPr>
+      <w:r>
+        <w:t>Billing/Payment form.</w:t>
+      </w:r>
+    </w:p>
+    <w:p>
+      <w:pPr>
+        <w:jc w:val="both"/>
+      </w:pPr>
+    </w:p>
+    <w:p>
+      <w:pPr>
+        <w:pStyle w:val="Heading3"/>
+        <w:shd w:val="clear" w:color="auto" w:fill="D9E2F3" w:themeFill="accent1" w:themeFillTint="33"/>
+        <w:jc w:val="both"/>
+        <w:rPr>
+          <w:rFonts w:asciiTheme="minorHAnsi" w:hAnsiTheme="minorHAnsi"/>
+          <w:b/>
+          <w:sz w:val="22"/>
+          <w:szCs w:val="22"/>
+        </w:rPr>
+      </w:pPr>
+      <w:bookmarkStart w:id="8" w:name="_Toc536437587"/>
+      <w:r>
+        <w:rPr>
+          <w:rFonts w:asciiTheme="minorHAnsi" w:hAnsiTheme="minorHAnsi"/>
+          <w:b/>
+          <w:sz w:val="22"/>
+          <w:szCs w:val="22"/>
+        </w:rPr>
+        <w:t xml:space="preserve">1.2.4 </w:t>
+      </w:r>
+      <w:r>
+        <w:rPr>
+          <w:rFonts w:asciiTheme="minorHAnsi" w:hAnsiTheme="minorHAnsi"/>
+          <w:b/>
+          <w:sz w:val="22"/>
+          <w:szCs w:val="22"/>
+        </w:rPr>
+        <w:t>GLOBAL INTUITIVE</w:t>
+      </w:r>
+      <w:bookmarkEnd w:id="8"/>
+    </w:p>
+    <w:p>
+      <w:pPr>
+        <w:jc w:val="both"/>
+      </w:pPr>
+      <w:r>
+        <w:t>Global intuitive will correct your address in real time while your typing down your address in the address field box</w:t>
+      </w:r>
+      <w:r>
+        <w:t xml:space="preserve">; it will display some options </w:t>
+      </w:r>
+      <w:r>
+        <w:t>to match</w:t>
+      </w:r>
+      <w:r>
+        <w:t xml:space="preserve"> the address your typing down</w:t>
+      </w:r>
+      <w:r>
+        <w:t>; select the correct address your typing down from the list above.</w:t>
+      </w:r>
+    </w:p>
+    <w:p>
+      <w:pPr>
+        <w:jc w:val="center"/>
+      </w:pPr>
+      <w:r>
+        <w:rPr>
+          <w:noProof/>
+        </w:rPr>
+        <w:drawing>
+          <wp:inline distT="0" distB="0" distL="0" distR="0">
+            <wp:extent cx="1876425" cy="2819709"/>
+            <wp:effectExtent l="0" t="0" r="0" b="0"/>
+            <wp:docPr id="3" name="Picture 3"/>
+            <wp:cNvGraphicFramePr>
+              <a:graphicFrameLocks xmlns:a="http://schemas.openxmlformats.org/drawingml/2006/main" noChangeAspect="1"/>
+            </wp:cNvGraphicFramePr>
+            <a:graphic xmlns:a="http://schemas.openxmlformats.org/drawingml/2006/main">
+              <a:graphicData uri="http://schemas.openxmlformats.org/drawingml/2006/picture">
+                <pic:pic xmlns:pic="http://schemas.openxmlformats.org/drawingml/2006/picture">
+                  <pic:nvPicPr>
+                    <pic:cNvPr id="0" name="Picture 1"/>
+                    <pic:cNvPicPr>
+                      <a:picLocks noChangeAspect="1" noChangeArrowheads="1"/>
+                    </pic:cNvPicPr>
+                  </pic:nvPicPr>
+                  <pic:blipFill>
+                    <a:blip r:embed="rId22">
+                      <a:extLst>
+                        <a:ext uri="{28A0092B-C50C-407E-A947-70E740481C1C}">
+                          <a14:useLocalDpi xmlns:a14="http://schemas.microsoft.com/office/drawing/2010/main" val="0"/>
+                        </a:ext>
+                      </a:extLst>
+                    </a:blip>
+                    <a:srcRect/>
+                    <a:stretch>
+                      <a:fillRect/>
+                    </a:stretch>
+                  </pic:blipFill>
+                  <pic:spPr bwMode="auto">
+                    <a:xfrm>
+                      <a:off x="0" y="0"/>
+                      <a:ext cx="1884909" cy="2832457"/>
+                    </a:xfrm>
+                    <a:prstGeom prst="rect">
+                      <a:avLst/>
+                    </a:prstGeom>
+                    <a:noFill/>
+                    <a:ln>
+                      <a:noFill/>
+                    </a:ln>
+                  </pic:spPr>
+                </pic:pic>
+              </a:graphicData>
+            </a:graphic>
+          </wp:inline>
+        </w:drawing>
+      </w:r>
+    </w:p>
+    <w:p>
+      <w:pPr>
+        <w:jc w:val="both"/>
+      </w:pPr>
+      <w:r>
+        <w:t>And automatically global intuitive will fill the rest of the add</w:t>
+      </w:r>
+      <w:r>
+        <w:t>ress fields in the form.</w:t>
+      </w:r>
+    </w:p>
+    <w:p>
+      <w:pPr>
+        <w:jc w:val="center"/>
+      </w:pPr>
+      <w:r>
+        <w:rPr>
+          <w:noProof/>
+        </w:rPr>
+        <w:drawing>
+          <wp:inline distT="0" distB="0" distL="0" distR="0">
+            <wp:extent cx="1872554" cy="2771775"/>
+            <wp:effectExtent l="0" t="0" r="0" b="0"/>
+            <wp:docPr id="25" name="Picture 25"/>
+            <wp:cNvGraphicFramePr>
+              <a:graphicFrameLocks xmlns:a="http://schemas.openxmlformats.org/drawingml/2006/main" noChangeAspect="1"/>
+            </wp:cNvGraphicFramePr>
+            <a:graphic xmlns:a="http://schemas.openxmlformats.org/drawingml/2006/main">
+              <a:graphicData uri="http://schemas.openxmlformats.org/drawingml/2006/picture">
+                <pic:pic xmlns:pic="http://schemas.openxmlformats.org/drawingml/2006/picture">
+                  <pic:nvPicPr>
+                    <pic:cNvPr id="0" name="Picture 2"/>
+                    <pic:cNvPicPr>
+                      <a:picLocks noChangeAspect="1" noChangeArrowheads="1"/>
+                    </pic:cNvPicPr>
+                  </pic:nvPicPr>
+                  <pic:blipFill>
+                    <a:blip r:embed="rId23">
+                      <a:extLst>
+                        <a:ext uri="{28A0092B-C50C-407E-A947-70E740481C1C}">
+                          <a14:useLocalDpi xmlns:a14="http://schemas.microsoft.com/office/drawing/2010/main" val="0"/>
+                        </a:ext>
+                      </a:extLst>
+                    </a:blip>
+                    <a:srcRect/>
+                    <a:stretch>
+                      <a:fillRect/>
+                    </a:stretch>
+                  </pic:blipFill>
+                  <pic:spPr bwMode="auto">
+                    <a:xfrm>
+                      <a:off x="0" y="0"/>
+                      <a:ext cx="1890195" cy="2797888"/>
+                    </a:xfrm>
+                    <a:prstGeom prst="rect">
+                      <a:avLst/>
+                    </a:prstGeom>
+                    <a:noFill/>
+                    <a:ln>
+                      <a:noFill/>
+                    </a:ln>
+                  </pic:spPr>
+                </pic:pic>
+              </a:graphicData>
+            </a:graphic>
+          </wp:inline>
+        </w:drawing>
+      </w:r>
+    </w:p>
+    <w:p>
+      <w:pPr>
+        <w:jc w:val="both"/>
+      </w:pPr>
+      <w:r>
+        <w:t xml:space="preserve">To configure </w:t>
+      </w:r>
+      <w:r>
+        <w:t>global intuitive</w:t>
+      </w:r>
+      <w:r>
+        <w:t xml:space="preserve">, you need to access the Business Manager and go to EDQ Config (Select Site </w:t>
+      </w:r>
+      <w:r>
+        <w:sym w:font="Wingdings" w:char="F0E0"/>
+      </w:r>
+      <w:r>
+        <w:t xml:space="preserve"> Merchant Tools </w:t>
+      </w:r>
+      <w:r>
+        <w:sym w:font="Wingdings" w:char="F0E0"/>
+      </w:r>
+      <w:r>
+        <w:t xml:space="preserve"> Site Preferences </w:t>
+      </w:r>
+      <w:r>
+        <w:sym w:font="Wingdings" w:char="F0E0"/>
+      </w:r>
+      <w:r>
+        <w:t xml:space="preserve"> Custom Site Preferences Group </w:t>
+      </w:r>
+      <w:r>
+        <w:sym w:font="Wingdings" w:char="F0E0"/>
+      </w:r>
+      <w:r>
+        <w:t xml:space="preserve"> EDQ Config) and look for the </w:t>
+      </w:r>
+      <w:r>
+        <w:t>global intuitive</w:t>
+      </w:r>
+      <w:r>
+        <w:t xml:space="preserve"> </w:t>
+      </w:r>
+      <w:r>
+        <w:t>option</w:t>
+      </w:r>
+      <w:r>
+        <w:t>.</w:t>
+      </w:r>
+    </w:p>
+    <w:p>
+      <w:pPr>
+        <w:jc w:val="center"/>
+      </w:pPr>
+      <w:r>
+        <w:rPr>
+          <w:noProof/>
+        </w:rPr>
+        <w:lastRenderedPageBreak/>
+        <w:drawing>
+          <wp:inline distT="0" distB="0" distL="0" distR="0">
+            <wp:extent cx="4846320" cy="1170432"/>
+            <wp:effectExtent l="0" t="0" r="0" b="0"/>
+            <wp:docPr id="28" name="Picture 28"/>
+            <wp:cNvGraphicFramePr>
+              <a:graphicFrameLocks xmlns:a="http://schemas.openxmlformats.org/drawingml/2006/main" noChangeAspect="1"/>
+            </wp:cNvGraphicFramePr>
+            <a:graphic xmlns:a="http://schemas.openxmlformats.org/drawingml/2006/main">
+              <a:graphicData uri="http://schemas.openxmlformats.org/drawingml/2006/picture">
+                <pic:pic xmlns:pic="http://schemas.openxmlformats.org/drawingml/2006/picture">
+                  <pic:nvPicPr>
+                    <pic:cNvPr id="0" name="Picture 4"/>
+                    <pic:cNvPicPr>
+                      <a:picLocks noChangeAspect="1" noChangeArrowheads="1"/>
+                    </pic:cNvPicPr>
+                  </pic:nvPicPr>
+                  <pic:blipFill>
+                    <a:blip r:embed="rId24">
+                      <a:extLst>
+                        <a:ext uri="{28A0092B-C50C-407E-A947-70E740481C1C}">
+                          <a14:useLocalDpi xmlns:a14="http://schemas.microsoft.com/office/drawing/2010/main" val="0"/>
+                        </a:ext>
+                      </a:extLst>
+                    </a:blip>
+                    <a:srcRect/>
+                    <a:stretch>
+                      <a:fillRect/>
+                    </a:stretch>
+                  </pic:blipFill>
+                  <pic:spPr bwMode="auto">
+                    <a:xfrm>
+                      <a:off x="0" y="0"/>
+                      <a:ext cx="4846320" cy="1170432"/>
+                    </a:xfrm>
+                    <a:prstGeom prst="rect">
+                      <a:avLst/>
+                    </a:prstGeom>
+                    <a:noFill/>
+                    <a:ln>
+                      <a:noFill/>
+                    </a:ln>
+                  </pic:spPr>
+                </pic:pic>
+              </a:graphicData>
+            </a:graphic>
+          </wp:inline>
+        </w:drawing>
+      </w:r>
+    </w:p>
+    <w:p>
+      <w:pPr>
+        <w:pStyle w:val="ListParagraph"/>
+        <w:numPr>
+          <w:ilvl w:val="0"/>
+          <w:numId w:val="15"/>
+        </w:numPr>
+        <w:jc w:val="both"/>
+      </w:pPr>
+      <w:r>
+        <w:t>Preferred address search engine option will let you choose between the address search engine options (choose verification engine to only use this selected engine).</w:t>
+      </w:r>
+    </w:p>
+    <w:p>
+      <w:pPr>
+        <w:jc w:val="both"/>
+      </w:pPr>
+      <w:r>
+        <w:t>The store touchpoints for phone validation are:</w:t>
+      </w:r>
+    </w:p>
+    <w:p>
+      <w:pPr>
+        <w:pStyle w:val="ListParagraph"/>
+        <w:numPr>
+          <w:ilvl w:val="0"/>
+          <w:numId w:val="14"/>
+        </w:numPr>
+        <w:jc w:val="both"/>
+      </w:pPr>
+      <w:r>
+        <w:t>Add/Edit Address form.</w:t>
+      </w:r>
+    </w:p>
+    <w:p>
+      <w:pPr>
+        <w:pStyle w:val="ListParagraph"/>
+        <w:numPr>
+          <w:ilvl w:val="0"/>
+          <w:numId w:val="14"/>
+        </w:numPr>
+        <w:jc w:val="both"/>
+      </w:pPr>
+      <w:r>
+        <w:t>Billing/Payment form.</w:t>
+      </w:r>
+    </w:p>
+    <w:p>
+      <w:pPr>
+        <w:pStyle w:val="Heading1"/>
+        <w:shd w:val="clear" w:color="auto" w:fill="8EAADB" w:themeFill="accent1" w:themeFillTint="99"/>
+        <w:jc w:val="both"/>
         <w:rPr>
           <w:b/>
           <w:color w:val="FFFFFF" w:themeColor="background1"/>
           <w:sz w:val="28"/>
           <w:szCs w:val="28"/>
         </w:rPr>
-        <w:t>I</w:t>
-      </w:r>
+      </w:pPr>
+      <w:bookmarkStart w:id="9" w:name="_Toc536437588"/>
       <w:r>
         <w:rPr>
           <w:b/>
@@ -1695,14 +3586,33 @@
           <w:sz w:val="28"/>
           <w:szCs w:val="28"/>
         </w:rPr>
+        <w:t xml:space="preserve">2. </w:t>
+      </w:r>
+      <w:r>
+        <w:rPr>
+          <w:b/>
+          <w:color w:val="FFFFFF" w:themeColor="background1"/>
+          <w:sz w:val="28"/>
+          <w:szCs w:val="28"/>
+        </w:rPr>
+        <w:t>I</w:t>
+      </w:r>
+      <w:r>
+        <w:rPr>
+          <w:b/>
+          <w:color w:val="FFFFFF" w:themeColor="background1"/>
+          <w:sz w:val="28"/>
+          <w:szCs w:val="28"/>
+        </w:rPr>
         <w:t>NTEGRATION GUIDE</w:t>
       </w:r>
-      <w:bookmarkEnd w:id="5"/>
+      <w:bookmarkEnd w:id="9"/>
     </w:p>
     <w:p>
       <w:pPr>
         <w:pStyle w:val="Heading2"/>
         <w:shd w:val="clear" w:color="auto" w:fill="D9E2F3" w:themeFill="accent1" w:themeFillTint="33"/>
+        <w:jc w:val="both"/>
         <w:rPr>
           <w:rFonts w:asciiTheme="minorHAnsi" w:hAnsiTheme="minorHAnsi"/>
           <w:b/>
@@ -1710,7 +3620,7 @@
           <w:szCs w:val="22"/>
         </w:rPr>
       </w:pPr>
-      <w:bookmarkStart w:id="6" w:name="_Toc535488503"/>
+      <w:bookmarkStart w:id="10" w:name="_Toc536437589"/>
       <w:r>
         <w:rPr>
           <w:rFonts w:asciiTheme="minorHAnsi" w:hAnsiTheme="minorHAnsi"/>
@@ -1718,11 +3628,23 @@
           <w:sz w:val="22"/>
           <w:szCs w:val="22"/>
         </w:rPr>
+        <w:t xml:space="preserve">2.1 </w:t>
+      </w:r>
+      <w:r>
+        <w:rPr>
+          <w:rFonts w:asciiTheme="minorHAnsi" w:hAnsiTheme="minorHAnsi"/>
+          <w:b/>
+          <w:sz w:val="22"/>
+          <w:szCs w:val="22"/>
+        </w:rPr>
         <w:t>INTEGRATION TOUCH POINTS</w:t>
       </w:r>
-      <w:bookmarkEnd w:id="6"/>
-    </w:p>
-    <w:p>
+      <w:bookmarkEnd w:id="10"/>
+    </w:p>
+    <w:p>
+      <w:pPr>
+        <w:jc w:val="both"/>
+      </w:pPr>
       <w:r>
         <w:t>EDQ cartridge may use the following touchpoints for its integration:</w:t>
       </w:r>
@@ -1730,6 +3652,7 @@
     <w:p>
       <w:pPr>
         <w:ind w:firstLine="360"/>
+        <w:jc w:val="both"/>
       </w:pPr>
       <w:proofErr w:type="spellStart"/>
       <w:r>
@@ -1747,6 +3670,7 @@
           <w:ilvl w:val="0"/>
           <w:numId w:val="13"/>
         </w:numPr>
+        <w:jc w:val="both"/>
       </w:pPr>
       <w:r>
         <w:t>Register Form</w:t>
@@ -1759,6 +3683,7 @@
           <w:ilvl w:val="0"/>
           <w:numId w:val="13"/>
         </w:numPr>
+        <w:jc w:val="both"/>
       </w:pPr>
       <w:r>
         <w:t>Address Form</w:t>
@@ -1771,6 +3696,7 @@
           <w:ilvl w:val="0"/>
           <w:numId w:val="13"/>
         </w:numPr>
+        <w:jc w:val="both"/>
       </w:pPr>
       <w:r>
         <w:t>Shipping Form</w:t>
@@ -1783,6 +3709,7 @@
           <w:ilvl w:val="0"/>
           <w:numId w:val="13"/>
         </w:numPr>
+        <w:jc w:val="both"/>
       </w:pPr>
       <w:r>
         <w:t>Billing Form</w:t>
@@ -1791,6 +3718,7 @@
     <w:p>
       <w:pPr>
         <w:ind w:left="360"/>
+        <w:jc w:val="both"/>
       </w:pPr>
       <w:r>
         <w:t>StoreFront (SFRA)</w:t>
@@ -1803,6 +3731,7 @@
           <w:ilvl w:val="0"/>
           <w:numId w:val="13"/>
         </w:numPr>
+        <w:jc w:val="both"/>
       </w:pPr>
       <w:r>
         <w:t>Register Form</w:t>
@@ -1815,6 +3744,7 @@
           <w:ilvl w:val="0"/>
           <w:numId w:val="13"/>
         </w:numPr>
+        <w:jc w:val="both"/>
       </w:pPr>
       <w:r>
         <w:t>Address Form</w:t>
@@ -1827,6 +3757,7 @@
           <w:ilvl w:val="0"/>
           <w:numId w:val="13"/>
         </w:numPr>
+        <w:jc w:val="both"/>
       </w:pPr>
       <w:r>
         <w:t>Checkout Form</w:t>
@@ -1836,6 +3767,7 @@
       <w:pPr>
         <w:pStyle w:val="Heading2"/>
         <w:shd w:val="clear" w:color="auto" w:fill="D9E2F3" w:themeFill="accent1" w:themeFillTint="33"/>
+        <w:jc w:val="both"/>
         <w:rPr>
           <w:rFonts w:asciiTheme="minorHAnsi" w:hAnsiTheme="minorHAnsi"/>
           <w:b/>
@@ -1843,7 +3775,7 @@
           <w:szCs w:val="22"/>
         </w:rPr>
       </w:pPr>
-      <w:bookmarkStart w:id="7" w:name="_Toc535488504"/>
+      <w:bookmarkStart w:id="11" w:name="_Toc536437590"/>
       <w:r>
         <w:rPr>
           <w:rFonts w:asciiTheme="minorHAnsi" w:hAnsiTheme="minorHAnsi"/>
@@ -1851,11 +3783,23 @@
           <w:sz w:val="22"/>
           <w:szCs w:val="22"/>
         </w:rPr>
+        <w:t xml:space="preserve">2.2 </w:t>
+      </w:r>
+      <w:r>
+        <w:rPr>
+          <w:rFonts w:asciiTheme="minorHAnsi" w:hAnsiTheme="minorHAnsi"/>
+          <w:b/>
+          <w:sz w:val="22"/>
+          <w:szCs w:val="22"/>
+        </w:rPr>
         <w:t>SALESFORCE COMMERCE CLOUD ENVIRONMENT ACCESS REQUIRED</w:t>
       </w:r>
-      <w:bookmarkEnd w:id="7"/>
-    </w:p>
-    <w:p>
+      <w:bookmarkEnd w:id="11"/>
+    </w:p>
+    <w:p>
+      <w:pPr>
+        <w:jc w:val="both"/>
+      </w:pPr>
       <w:r>
         <w:t xml:space="preserve">This integration process will require access to the following: </w:t>
       </w:r>
@@ -1867,6 +3811,7 @@
           <w:ilvl w:val="0"/>
           <w:numId w:val="11"/>
         </w:numPr>
+        <w:jc w:val="both"/>
       </w:pPr>
       <w:r>
         <w:t xml:space="preserve">Business Manager </w:t>
@@ -1879,6 +3824,7 @@
           <w:ilvl w:val="0"/>
           <w:numId w:val="11"/>
         </w:numPr>
+        <w:jc w:val="both"/>
       </w:pPr>
       <w:r>
         <w:t xml:space="preserve">Commerce Cloud UX Studio </w:t>
@@ -1888,6 +3834,7 @@
       <w:pPr>
         <w:pStyle w:val="Heading2"/>
         <w:shd w:val="clear" w:color="auto" w:fill="D9E2F3" w:themeFill="accent1" w:themeFillTint="33"/>
+        <w:jc w:val="both"/>
         <w:rPr>
           <w:rFonts w:asciiTheme="minorHAnsi" w:hAnsiTheme="minorHAnsi"/>
           <w:b/>
@@ -1895,7 +3842,7 @@
           <w:szCs w:val="22"/>
         </w:rPr>
       </w:pPr>
-      <w:bookmarkStart w:id="8" w:name="_Toc535488505"/>
+      <w:bookmarkStart w:id="12" w:name="_Toc536437591"/>
       <w:r>
         <w:rPr>
           <w:rFonts w:asciiTheme="minorHAnsi" w:hAnsiTheme="minorHAnsi"/>
@@ -1903,9 +3850,18 @@
           <w:sz w:val="22"/>
           <w:szCs w:val="22"/>
         </w:rPr>
+        <w:t xml:space="preserve">2.3 </w:t>
+      </w:r>
+      <w:r>
+        <w:rPr>
+          <w:rFonts w:asciiTheme="minorHAnsi" w:hAnsiTheme="minorHAnsi"/>
+          <w:b/>
+          <w:sz w:val="22"/>
+          <w:szCs w:val="22"/>
+        </w:rPr>
         <w:t>UPLOAD A CARTRIDGE USING ECLIPSE IDE</w:t>
       </w:r>
-      <w:bookmarkEnd w:id="8"/>
+      <w:bookmarkEnd w:id="12"/>
     </w:p>
     <w:p>
       <w:pPr>
@@ -1914,6 +3870,7 @@
           <w:ilvl w:val="0"/>
           <w:numId w:val="2"/>
         </w:numPr>
+        <w:jc w:val="both"/>
       </w:pPr>
       <w:r>
         <w:t xml:space="preserve">Open eclipse IDE and click </w:t>
@@ -1947,6 +3904,7 @@
           <w:ilvl w:val="0"/>
           <w:numId w:val="2"/>
         </w:numPr>
+        <w:jc w:val="both"/>
       </w:pPr>
       <w:r>
         <w:t>Select the type of project you want to add and click next</w:t>
@@ -1959,6 +3917,7 @@
           <w:ilvl w:val="0"/>
           <w:numId w:val="2"/>
         </w:numPr>
+        <w:jc w:val="both"/>
       </w:pPr>
       <w:r>
         <w:t>Select the project you want to import and click Finnish button</w:t>
@@ -1971,6 +3930,7 @@
           <w:ilvl w:val="0"/>
           <w:numId w:val="2"/>
         </w:numPr>
+        <w:jc w:val="both"/>
       </w:pPr>
       <w:r>
         <w:t>Go to Project Explorer tab</w:t>
@@ -1983,6 +3943,7 @@
           <w:ilvl w:val="0"/>
           <w:numId w:val="2"/>
         </w:numPr>
+        <w:jc w:val="both"/>
       </w:pPr>
       <w:r>
         <w:t xml:space="preserve">Select your digital server and go to its </w:t>
@@ -2001,6 +3962,7 @@
           <w:ilvl w:val="0"/>
           <w:numId w:val="2"/>
         </w:numPr>
+        <w:jc w:val="both"/>
       </w:pPr>
       <w:r>
         <w:t>On the properties window select the option “</w:t>
@@ -2022,6 +3984,7 @@
           <w:ilvl w:val="0"/>
           <w:numId w:val="2"/>
         </w:numPr>
+        <w:jc w:val="both"/>
       </w:pPr>
       <w:r>
         <w:t>Select the cartridge you want to add to your digital server</w:t>
@@ -2034,6 +3997,7 @@
           <w:ilvl w:val="0"/>
           <w:numId w:val="2"/>
         </w:numPr>
+        <w:jc w:val="both"/>
       </w:pPr>
       <w:r>
         <w:t>Press “Apply and Close” button</w:t>
@@ -2041,7 +4005,7 @@
     </w:p>
     <w:p>
       <w:pPr>
-        <w:jc w:val="center"/>
+        <w:jc w:val="both"/>
       </w:pPr>
       <w:r>
         <w:rPr>
@@ -2066,7 +4030,7 @@
                     </pic:cNvPicPr>
                   </pic:nvPicPr>
                   <pic:blipFill>
-                    <a:blip r:embed="rId9">
+                    <a:blip r:embed="rId25">
                       <a:extLst>
                         <a:ext uri="{28A0092B-C50C-407E-A947-70E740481C1C}">
                           <a14:useLocalDpi xmlns:a14="http://schemas.microsoft.com/office/drawing/2010/main" val="0"/>
@@ -2102,6 +4066,7 @@
       <w:pPr>
         <w:pStyle w:val="Heading2"/>
         <w:shd w:val="clear" w:color="auto" w:fill="D9E2F3" w:themeFill="accent1" w:themeFillTint="33"/>
+        <w:jc w:val="both"/>
         <w:rPr>
           <w:rFonts w:asciiTheme="minorHAnsi" w:hAnsiTheme="minorHAnsi"/>
           <w:b/>
@@ -2109,7 +4074,7 @@
           <w:szCs w:val="22"/>
         </w:rPr>
       </w:pPr>
-      <w:bookmarkStart w:id="9" w:name="_Toc535488506"/>
+      <w:bookmarkStart w:id="13" w:name="_Toc536437592"/>
       <w:r>
         <w:rPr>
           <w:rFonts w:asciiTheme="minorHAnsi" w:hAnsiTheme="minorHAnsi"/>
@@ -2117,14 +4082,33 @@
           <w:sz w:val="22"/>
           <w:szCs w:val="22"/>
         </w:rPr>
-        <w:t>STORE INTEGRATION</w:t>
-      </w:r>
-      <w:bookmarkEnd w:id="9"/>
+        <w:t xml:space="preserve">2.4 </w:t>
+      </w:r>
+      <w:r>
+        <w:rPr>
+          <w:rFonts w:asciiTheme="minorHAnsi" w:hAnsiTheme="minorHAnsi"/>
+          <w:b/>
+          <w:sz w:val="22"/>
+          <w:szCs w:val="22"/>
+        </w:rPr>
+        <w:t>INTEGRATION</w:t>
+      </w:r>
+      <w:r>
+        <w:rPr>
+          <w:rFonts w:asciiTheme="minorHAnsi" w:hAnsiTheme="minorHAnsi"/>
+          <w:b/>
+          <w:sz w:val="22"/>
+          <w:szCs w:val="22"/>
+        </w:rPr>
+        <w:t xml:space="preserve"> DEPLOYMENT STEPS</w:t>
+      </w:r>
+      <w:bookmarkEnd w:id="13"/>
     </w:p>
     <w:p>
       <w:pPr>
         <w:pStyle w:val="Heading3"/>
         <w:shd w:val="clear" w:color="auto" w:fill="D9E2F3" w:themeFill="accent1" w:themeFillTint="33"/>
+        <w:jc w:val="both"/>
         <w:rPr>
           <w:rFonts w:asciiTheme="minorHAnsi" w:hAnsiTheme="minorHAnsi"/>
           <w:b/>
@@ -2132,7 +4116,7 @@
           <w:szCs w:val="22"/>
         </w:rPr>
       </w:pPr>
-      <w:bookmarkStart w:id="10" w:name="_Toc535488507"/>
+      <w:bookmarkStart w:id="14" w:name="_Toc536437593"/>
       <w:r>
         <w:rPr>
           <w:rFonts w:asciiTheme="minorHAnsi" w:hAnsiTheme="minorHAnsi"/>
@@ -2140,7 +4124,7 @@
           <w:sz w:val="22"/>
           <w:szCs w:val="22"/>
         </w:rPr>
-        <w:t>I</w:t>
+        <w:t xml:space="preserve">2.4.1 </w:t>
       </w:r>
       <w:r>
         <w:rPr>
@@ -2149,13 +4133,104 @@
           <w:sz w:val="22"/>
           <w:szCs w:val="22"/>
         </w:rPr>
-        <w:t>NTEGRATION GUIDE SGJC</w:t>
-      </w:r>
-      <w:bookmarkEnd w:id="10"/>
+        <w:t>I</w:t>
+      </w:r>
+      <w:r>
+        <w:rPr>
+          <w:rFonts w:asciiTheme="minorHAnsi" w:hAnsiTheme="minorHAnsi"/>
+          <w:b/>
+          <w:sz w:val="22"/>
+          <w:szCs w:val="22"/>
+        </w:rPr>
+        <w:t>NTEGRATI</w:t>
+      </w:r>
+      <w:r>
+        <w:rPr>
+          <w:rFonts w:asciiTheme="minorHAnsi" w:hAnsiTheme="minorHAnsi"/>
+          <w:b/>
+          <w:sz w:val="22"/>
+          <w:szCs w:val="22"/>
+        </w:rPr>
+        <w:t>NG WITH</w:t>
+      </w:r>
+      <w:r>
+        <w:rPr>
+          <w:rFonts w:asciiTheme="minorHAnsi" w:hAnsiTheme="minorHAnsi"/>
+          <w:b/>
+          <w:sz w:val="22"/>
+          <w:szCs w:val="22"/>
+        </w:rPr>
+        <w:t xml:space="preserve"> S</w:t>
+      </w:r>
+      <w:r>
+        <w:rPr>
+          <w:rFonts w:asciiTheme="minorHAnsi" w:hAnsiTheme="minorHAnsi"/>
+          <w:b/>
+          <w:sz w:val="22"/>
+          <w:szCs w:val="22"/>
+        </w:rPr>
+        <w:t>ITE</w:t>
+      </w:r>
+      <w:r>
+        <w:rPr>
+          <w:rFonts w:asciiTheme="minorHAnsi" w:hAnsiTheme="minorHAnsi"/>
+          <w:b/>
+          <w:sz w:val="22"/>
+          <w:szCs w:val="22"/>
+        </w:rPr>
+        <w:t>G</w:t>
+      </w:r>
+      <w:r>
+        <w:rPr>
+          <w:rFonts w:asciiTheme="minorHAnsi" w:hAnsiTheme="minorHAnsi"/>
+          <w:b/>
+          <w:sz w:val="22"/>
+          <w:szCs w:val="22"/>
+        </w:rPr>
+        <w:t xml:space="preserve">GENESIS </w:t>
+      </w:r>
+      <w:r>
+        <w:rPr>
+          <w:rFonts w:asciiTheme="minorHAnsi" w:hAnsiTheme="minorHAnsi"/>
+          <w:b/>
+          <w:sz w:val="22"/>
+          <w:szCs w:val="22"/>
+        </w:rPr>
+        <w:t>J</w:t>
+      </w:r>
+      <w:r>
+        <w:rPr>
+          <w:rFonts w:asciiTheme="minorHAnsi" w:hAnsiTheme="minorHAnsi"/>
+          <w:b/>
+          <w:sz w:val="22"/>
+          <w:szCs w:val="22"/>
+        </w:rPr>
+        <w:t xml:space="preserve">AVASCRIPT </w:t>
+      </w:r>
+      <w:r>
+        <w:rPr>
+          <w:rFonts w:asciiTheme="minorHAnsi" w:hAnsiTheme="minorHAnsi"/>
+          <w:b/>
+          <w:sz w:val="22"/>
+          <w:szCs w:val="22"/>
+        </w:rPr>
+        <w:t>C</w:t>
+      </w:r>
+      <w:r>
+        <w:rPr>
+          <w:rFonts w:asciiTheme="minorHAnsi" w:hAnsiTheme="minorHAnsi"/>
+          <w:b/>
+          <w:sz w:val="22"/>
+          <w:szCs w:val="22"/>
+        </w:rPr>
+        <w:t>ONTROLLER</w:t>
+      </w:r>
+      <w:bookmarkEnd w:id="14"/>
     </w:p>
     <w:p>
       <w:pPr>
         <w:ind w:firstLine="360"/>
+        <w:jc w:val="both"/>
         <w:rPr>
           <w:b/>
         </w:rPr>
@@ -2188,6 +4263,7 @@
           <w:ilvl w:val="0"/>
           <w:numId w:val="3"/>
         </w:numPr>
+        <w:jc w:val="both"/>
       </w:pPr>
       <w:r>
         <w:t xml:space="preserve">Go to your </w:t>
@@ -2263,6 +4339,7 @@
           <w:ilvl w:val="0"/>
           <w:numId w:val="3"/>
         </w:numPr>
+        <w:jc w:val="both"/>
       </w:pPr>
       <w:r>
         <w:t>Copy the next header line at the end of the file “</w:t>
@@ -2386,6 +4463,9 @@
       </w:r>
     </w:p>
     <w:p>
+      <w:pPr>
+        <w:jc w:val="both"/>
+      </w:pPr>
       <w:r>
         <w:rPr>
           <w:noProof/>
@@ -2408,7 +4488,7 @@
                     </pic:cNvPicPr>
                   </pic:nvPicPr>
                   <pic:blipFill>
-                    <a:blip r:embed="rId10">
+                    <a:blip r:embed="rId26">
                       <a:extLst>
                         <a:ext uri="{28A0092B-C50C-407E-A947-70E740481C1C}">
                           <a14:useLocalDpi xmlns:a14="http://schemas.microsoft.com/office/drawing/2010/main" val="0"/>
@@ -2442,6 +4522,7 @@
     </w:p>
     <w:p>
       <w:pPr>
+        <w:jc w:val="both"/>
         <w:rPr>
           <w:b/>
         </w:rPr>
@@ -2475,6 +4556,7 @@
           <w:ilvl w:val="0"/>
           <w:numId w:val="8"/>
         </w:numPr>
+        <w:jc w:val="both"/>
       </w:pPr>
       <w:r>
         <w:t xml:space="preserve">Go to </w:t>
@@ -2552,6 +4634,7 @@
           <w:ilvl w:val="0"/>
           <w:numId w:val="8"/>
         </w:numPr>
+        <w:jc w:val="both"/>
       </w:pPr>
       <w:r>
         <w:t xml:space="preserve">Copy the next line </w:t>
@@ -2682,7 +4765,7 @@
     </w:p>
     <w:p>
       <w:pPr>
-        <w:jc w:val="center"/>
+        <w:jc w:val="both"/>
       </w:pPr>
       <w:r>
         <w:rPr>
@@ -2706,7 +4789,7 @@
                     </pic:cNvPicPr>
                   </pic:nvPicPr>
                   <pic:blipFill>
-                    <a:blip r:embed="rId11">
+                    <a:blip r:embed="rId27">
                       <a:extLst>
                         <a:ext uri="{28A0092B-C50C-407E-A947-70E740481C1C}">
                           <a14:useLocalDpi xmlns:a14="http://schemas.microsoft.com/office/drawing/2010/main" val="0"/>
@@ -2745,6 +4828,7 @@
           <w:ilvl w:val="0"/>
           <w:numId w:val="8"/>
         </w:numPr>
+        <w:jc w:val="both"/>
       </w:pPr>
       <w:r>
         <w:t xml:space="preserve">Go to </w:t>
@@ -2814,6 +4898,7 @@
           <w:ilvl w:val="0"/>
           <w:numId w:val="8"/>
         </w:numPr>
+        <w:jc w:val="both"/>
       </w:pPr>
       <w:r>
         <w:t xml:space="preserve">Copy the next line </w:t>
@@ -2975,6 +5060,9 @@
       </w:r>
     </w:p>
     <w:p>
+      <w:pPr>
+        <w:jc w:val="both"/>
+      </w:pPr>
       <w:r>
         <w:rPr>
           <w:noProof/>
@@ -2997,7 +5085,7 @@
                     </pic:cNvPicPr>
                   </pic:nvPicPr>
                   <pic:blipFill>
-                    <a:blip r:embed="rId12">
+                    <a:blip r:embed="rId28">
                       <a:extLst>
                         <a:ext uri="{28A0092B-C50C-407E-A947-70E740481C1C}">
                           <a14:useLocalDpi xmlns:a14="http://schemas.microsoft.com/office/drawing/2010/main" val="0"/>
@@ -3036,6 +5124,7 @@
           <w:ilvl w:val="0"/>
           <w:numId w:val="8"/>
         </w:numPr>
+        <w:jc w:val="both"/>
       </w:pPr>
       <w:r>
         <w:t xml:space="preserve">Go to </w:t>
@@ -3084,13 +5173,13 @@
       <w:r>
         <w:t xml:space="preserve"> </w:t>
       </w:r>
-      <w:bookmarkStart w:id="11" w:name="_Hlk532373011"/>
+      <w:bookmarkStart w:id="15" w:name="_Hlk532373011"/>
       <w:proofErr w:type="spellStart"/>
       <w:proofErr w:type="gramStart"/>
       <w:r>
         <w:t>billing</w:t>
       </w:r>
-      <w:bookmarkEnd w:id="11"/>
+      <w:bookmarkEnd w:id="15"/>
       <w:r>
         <w:t>.isml</w:t>
       </w:r>
@@ -3107,6 +5196,7 @@
           <w:ilvl w:val="0"/>
           <w:numId w:val="8"/>
         </w:numPr>
+        <w:jc w:val="both"/>
       </w:pPr>
       <w:r>
         <w:lastRenderedPageBreak/>
@@ -3272,6 +5362,9 @@
       </w:r>
     </w:p>
     <w:p>
+      <w:pPr>
+        <w:jc w:val="both"/>
+      </w:pPr>
       <w:r>
         <w:rPr>
           <w:noProof/>
@@ -3294,7 +5387,7 @@
                     </pic:cNvPicPr>
                   </pic:nvPicPr>
                   <pic:blipFill>
-                    <a:blip r:embed="rId13">
+                    <a:blip r:embed="rId29">
                       <a:extLst>
                         <a:ext uri="{28A0092B-C50C-407E-A947-70E740481C1C}">
                           <a14:useLocalDpi xmlns:a14="http://schemas.microsoft.com/office/drawing/2010/main" val="0"/>
@@ -3333,6 +5426,7 @@
           <w:ilvl w:val="0"/>
           <w:numId w:val="8"/>
         </w:numPr>
+        <w:jc w:val="both"/>
       </w:pPr>
       <w:r>
         <w:t xml:space="preserve">Go to </w:t>
@@ -3408,6 +5502,7 @@
           <w:ilvl w:val="0"/>
           <w:numId w:val="8"/>
         </w:numPr>
+        <w:jc w:val="both"/>
       </w:pPr>
       <w:r>
         <w:t xml:space="preserve">Copy the next line </w:t>
@@ -3572,6 +5667,9 @@
       </w:r>
     </w:p>
     <w:p>
+      <w:pPr>
+        <w:jc w:val="both"/>
+      </w:pPr>
       <w:r>
         <w:rPr>
           <w:noProof/>
@@ -3594,7 +5692,7 @@
                     </pic:cNvPicPr>
                   </pic:nvPicPr>
                   <pic:blipFill>
-                    <a:blip r:embed="rId14">
+                    <a:blip r:embed="rId30">
                       <a:extLst>
                         <a:ext uri="{28A0092B-C50C-407E-A947-70E740481C1C}">
                           <a14:useLocalDpi xmlns:a14="http://schemas.microsoft.com/office/drawing/2010/main" val="0"/>
@@ -3630,6 +5728,7 @@
       <w:pPr>
         <w:pStyle w:val="Heading3"/>
         <w:shd w:val="clear" w:color="auto" w:fill="D9E2F3" w:themeFill="accent1" w:themeFillTint="33"/>
+        <w:jc w:val="both"/>
         <w:rPr>
           <w:rFonts w:asciiTheme="minorHAnsi" w:hAnsiTheme="minorHAnsi"/>
           <w:b/>
@@ -3637,7 +5736,7 @@
           <w:szCs w:val="22"/>
         </w:rPr>
       </w:pPr>
-      <w:bookmarkStart w:id="12" w:name="_Toc535488508"/>
+      <w:bookmarkStart w:id="16" w:name="_Toc536437594"/>
       <w:r>
         <w:rPr>
           <w:rFonts w:asciiTheme="minorHAnsi" w:hAnsiTheme="minorHAnsi"/>
@@ -3645,7 +5744,7 @@
           <w:sz w:val="22"/>
           <w:szCs w:val="22"/>
         </w:rPr>
-        <w:t>I</w:t>
+        <w:t xml:space="preserve">2.4.2 </w:t>
       </w:r>
       <w:r>
         <w:rPr>
@@ -3654,13 +5753,104 @@
           <w:sz w:val="22"/>
           <w:szCs w:val="22"/>
         </w:rPr>
-        <w:t>NTEGRATION GUIDE SFRA</w:t>
-      </w:r>
-      <w:bookmarkEnd w:id="12"/>
+        <w:t>I</w:t>
+      </w:r>
+      <w:r>
+        <w:rPr>
+          <w:rFonts w:asciiTheme="minorHAnsi" w:hAnsiTheme="minorHAnsi"/>
+          <w:b/>
+          <w:sz w:val="22"/>
+          <w:szCs w:val="22"/>
+        </w:rPr>
+        <w:t xml:space="preserve">NTEGRATION </w:t>
+      </w:r>
+      <w:r>
+        <w:rPr>
+          <w:rFonts w:asciiTheme="minorHAnsi" w:hAnsiTheme="minorHAnsi"/>
+          <w:b/>
+          <w:sz w:val="22"/>
+          <w:szCs w:val="22"/>
+        </w:rPr>
+        <w:t xml:space="preserve">WITH </w:t>
+      </w:r>
+      <w:r>
+        <w:rPr>
+          <w:rFonts w:asciiTheme="minorHAnsi" w:hAnsiTheme="minorHAnsi"/>
+          <w:b/>
+          <w:sz w:val="22"/>
+          <w:szCs w:val="22"/>
+        </w:rPr>
+        <w:t>S</w:t>
+      </w:r>
+      <w:r>
+        <w:rPr>
+          <w:rFonts w:asciiTheme="minorHAnsi" w:hAnsiTheme="minorHAnsi"/>
+          <w:b/>
+          <w:sz w:val="22"/>
+          <w:szCs w:val="22"/>
+        </w:rPr>
+        <w:t>TORE</w:t>
+      </w:r>
+      <w:r>
+        <w:rPr>
+          <w:rFonts w:asciiTheme="minorHAnsi" w:hAnsiTheme="minorHAnsi"/>
+          <w:b/>
+          <w:sz w:val="22"/>
+          <w:szCs w:val="22"/>
+        </w:rPr>
+        <w:t>F</w:t>
+      </w:r>
+      <w:r>
+        <w:rPr>
+          <w:rFonts w:asciiTheme="minorHAnsi" w:hAnsiTheme="minorHAnsi"/>
+          <w:b/>
+          <w:sz w:val="22"/>
+          <w:szCs w:val="22"/>
+        </w:rPr>
+        <w:t xml:space="preserve">RONT </w:t>
+      </w:r>
+      <w:r>
+        <w:rPr>
+          <w:rFonts w:asciiTheme="minorHAnsi" w:hAnsiTheme="minorHAnsi"/>
+          <w:b/>
+          <w:sz w:val="22"/>
+          <w:szCs w:val="22"/>
+        </w:rPr>
+        <w:t>R</w:t>
+      </w:r>
+      <w:r>
+        <w:rPr>
+          <w:rFonts w:asciiTheme="minorHAnsi" w:hAnsiTheme="minorHAnsi"/>
+          <w:b/>
+          <w:sz w:val="22"/>
+          <w:szCs w:val="22"/>
+        </w:rPr>
+        <w:t xml:space="preserve">EFERENCE </w:t>
+      </w:r>
+      <w:r>
+        <w:rPr>
+          <w:rFonts w:asciiTheme="minorHAnsi" w:hAnsiTheme="minorHAnsi"/>
+          <w:b/>
+          <w:sz w:val="22"/>
+          <w:szCs w:val="22"/>
+        </w:rPr>
+        <w:t>A</w:t>
+      </w:r>
+      <w:r>
+        <w:rPr>
+          <w:rFonts w:asciiTheme="minorHAnsi" w:hAnsiTheme="minorHAnsi"/>
+          <w:b/>
+          <w:sz w:val="22"/>
+          <w:szCs w:val="22"/>
+        </w:rPr>
+        <w:t>RCHITECTURE</w:t>
+      </w:r>
+      <w:bookmarkEnd w:id="16"/>
     </w:p>
     <w:p>
       <w:pPr>
         <w:ind w:firstLine="720"/>
+        <w:jc w:val="both"/>
       </w:pPr>
       <w:proofErr w:type="spellStart"/>
       <w:r>
@@ -3684,6 +5874,7 @@
           <w:ilvl w:val="0"/>
           <w:numId w:val="4"/>
         </w:numPr>
+        <w:jc w:val="both"/>
       </w:pPr>
       <w:r>
         <w:t xml:space="preserve">Go to Storefront base cartridge and open the template located in templates </w:t>
@@ -3731,6 +5922,7 @@
           <w:ilvl w:val="0"/>
           <w:numId w:val="4"/>
         </w:numPr>
+        <w:jc w:val="both"/>
       </w:pPr>
       <w:r>
         <w:t>Copy the next header line at the end of the file “</w:t>
@@ -3852,6 +6044,9 @@
       </w:r>
     </w:p>
     <w:p>
+      <w:pPr>
+        <w:jc w:val="both"/>
+      </w:pPr>
       <w:r>
         <w:rPr>
           <w:noProof/>
@@ -3874,7 +6069,7 @@
                     </pic:cNvPicPr>
                   </pic:nvPicPr>
                   <pic:blipFill>
-                    <a:blip r:embed="rId15">
+                    <a:blip r:embed="rId31">
                       <a:extLst>
                         <a:ext uri="{28A0092B-C50C-407E-A947-70E740481C1C}">
                           <a14:useLocalDpi xmlns:a14="http://schemas.microsoft.com/office/drawing/2010/main" val="0"/>
@@ -3909,6 +6104,7 @@
     <w:p>
       <w:pPr>
         <w:ind w:firstLine="720"/>
+        <w:jc w:val="both"/>
         <w:rPr>
           <w:b/>
         </w:rPr>
@@ -3935,6 +6131,7 @@
           <w:ilvl w:val="0"/>
           <w:numId w:val="9"/>
         </w:numPr>
+        <w:jc w:val="both"/>
       </w:pPr>
       <w:r>
         <w:lastRenderedPageBreak/>
@@ -3995,6 +6192,7 @@
           <w:ilvl w:val="0"/>
           <w:numId w:val="9"/>
         </w:numPr>
+        <w:jc w:val="both"/>
       </w:pPr>
       <w:r>
         <w:t>Copy the next line at the end of “</w:t>
@@ -4122,6 +6320,7 @@
           <w:ilvl w:val="0"/>
           <w:numId w:val="9"/>
         </w:numPr>
+        <w:jc w:val="both"/>
       </w:pPr>
       <w:r>
         <w:t xml:space="preserve">In the button section add an attribute </w:t>
@@ -4149,6 +6348,9 @@
       </w:r>
     </w:p>
     <w:p>
+      <w:pPr>
+        <w:jc w:val="both"/>
+      </w:pPr>
       <w:r>
         <w:rPr>
           <w:noProof/>
@@ -4171,7 +6373,7 @@
                     </pic:cNvPicPr>
                   </pic:nvPicPr>
                   <pic:blipFill>
-                    <a:blip r:embed="rId16">
+                    <a:blip r:embed="rId32">
                       <a:extLst>
                         <a:ext uri="{28A0092B-C50C-407E-A947-70E740481C1C}">
                           <a14:useLocalDpi xmlns:a14="http://schemas.microsoft.com/office/drawing/2010/main" val="0"/>
@@ -4210,6 +6412,7 @@
           <w:ilvl w:val="0"/>
           <w:numId w:val="9"/>
         </w:numPr>
+        <w:jc w:val="both"/>
       </w:pPr>
       <w:r>
         <w:t xml:space="preserve">Go to Storefront base cartridge and open the template located in templates </w:t>
@@ -4254,6 +6457,7 @@
           <w:ilvl w:val="0"/>
           <w:numId w:val="9"/>
         </w:numPr>
+        <w:jc w:val="both"/>
         <w:rPr>
           <w:rFonts w:ascii="Consolas" w:hAnsi="Consolas" w:cs="Consolas"/>
           <w:color w:val="494949"/>
@@ -4394,6 +6598,7 @@
           <w:ilvl w:val="0"/>
           <w:numId w:val="9"/>
         </w:numPr>
+        <w:jc w:val="both"/>
         <w:rPr>
           <w:rFonts w:ascii="Consolas" w:hAnsi="Consolas" w:cs="Consolas"/>
           <w:color w:val="494949"/>
@@ -4429,6 +6634,7 @@
     </w:p>
     <w:p>
       <w:pPr>
+        <w:jc w:val="both"/>
         <w:rPr>
           <w:rFonts w:ascii="Consolas" w:hAnsi="Consolas" w:cs="Consolas"/>
           <w:color w:val="494949"/>
@@ -4464,7 +6670,7 @@
                     </pic:cNvPicPr>
                   </pic:nvPicPr>
                   <pic:blipFill>
-                    <a:blip r:embed="rId17">
+                    <a:blip r:embed="rId33">
                       <a:extLst>
                         <a:ext uri="{28A0092B-C50C-407E-A947-70E740481C1C}">
                           <a14:useLocalDpi xmlns:a14="http://schemas.microsoft.com/office/drawing/2010/main" val="0"/>
@@ -4503,6 +6709,7 @@
           <w:ilvl w:val="0"/>
           <w:numId w:val="9"/>
         </w:numPr>
+        <w:jc w:val="both"/>
       </w:pPr>
       <w:r>
         <w:t xml:space="preserve">Go to Storefront base cartridge and open the template located in templates </w:t>
@@ -4558,6 +6765,7 @@
           <w:ilvl w:val="0"/>
           <w:numId w:val="9"/>
         </w:numPr>
+        <w:jc w:val="both"/>
         <w:rPr>
           <w:rFonts w:ascii="Consolas" w:hAnsi="Consolas" w:cs="Consolas"/>
           <w:color w:val="494949"/>
@@ -4698,6 +6906,7 @@
     </w:p>
     <w:p>
       <w:pPr>
+        <w:jc w:val="both"/>
         <w:rPr>
           <w:rFonts w:ascii="Consolas" w:hAnsi="Consolas" w:cs="Consolas"/>
           <w:color w:val="494949"/>
@@ -4734,7 +6943,7 @@
                     </pic:cNvPicPr>
                   </pic:nvPicPr>
                   <pic:blipFill>
-                    <a:blip r:embed="rId18">
+                    <a:blip r:embed="rId34">
                       <a:extLst>
                         <a:ext uri="{28A0092B-C50C-407E-A947-70E740481C1C}">
                           <a14:useLocalDpi xmlns:a14="http://schemas.microsoft.com/office/drawing/2010/main" val="0"/>
@@ -4773,6 +6982,7 @@
           <w:ilvl w:val="0"/>
           <w:numId w:val="9"/>
         </w:numPr>
+        <w:jc w:val="both"/>
         <w:rPr>
           <w:rFonts w:ascii="Consolas" w:hAnsi="Consolas" w:cs="Consolas"/>
           <w:color w:val="494949"/>
@@ -4859,6 +7069,7 @@
     </w:p>
     <w:p>
       <w:pPr>
+        <w:jc w:val="both"/>
         <w:rPr>
           <w:rFonts w:ascii="Consolas" w:hAnsi="Consolas" w:cs="Consolas"/>
           <w:color w:val="494949"/>
@@ -4894,7 +7105,7 @@
                     </pic:cNvPicPr>
                   </pic:nvPicPr>
                   <pic:blipFill>
-                    <a:blip r:embed="rId19">
+                    <a:blip r:embed="rId35">
                       <a:extLst>
                         <a:ext uri="{28A0092B-C50C-407E-A947-70E740481C1C}">
                           <a14:useLocalDpi xmlns:a14="http://schemas.microsoft.com/office/drawing/2010/main" val="0"/>
@@ -4933,6 +7144,7 @@
           <w:ilvl w:val="0"/>
           <w:numId w:val="9"/>
         </w:numPr>
+        <w:jc w:val="both"/>
         <w:rPr>
           <w:rFonts w:ascii="Consolas" w:hAnsi="Consolas" w:cs="Consolas"/>
           <w:color w:val="494949"/>
@@ -5019,6 +7231,7 @@
     </w:p>
     <w:p>
       <w:pPr>
+        <w:jc w:val="both"/>
         <w:rPr>
           <w:rFonts w:ascii="Consolas" w:hAnsi="Consolas" w:cs="Consolas"/>
           <w:color w:val="494949"/>
@@ -5054,7 +7267,7 @@
                     </pic:cNvPicPr>
                   </pic:nvPicPr>
                   <pic:blipFill>
-                    <a:blip r:embed="rId20">
+                    <a:blip r:embed="rId36">
                       <a:extLst>
                         <a:ext uri="{28A0092B-C50C-407E-A947-70E740481C1C}">
                           <a14:useLocalDpi xmlns:a14="http://schemas.microsoft.com/office/drawing/2010/main" val="0"/>
@@ -5087,6 +7300,9 @@
       </w:r>
     </w:p>
     <w:p>
+      <w:pPr>
+        <w:jc w:val="both"/>
+      </w:pPr>
       <w:r>
         <w:tab/>
         <w:t>Once these files are modified; you need to</w:t>
@@ -5105,6 +7321,7 @@
           <w:ilvl w:val="0"/>
           <w:numId w:val="12"/>
         </w:numPr>
+        <w:jc w:val="both"/>
       </w:pPr>
       <w:r>
         <w:t>If your cloud server has the Auto-Upload option active, save all files and all new cartridges are going to be uploaded to your sandbox instance.</w:t>
@@ -5117,6 +7334,7 @@
           <w:ilvl w:val="0"/>
           <w:numId w:val="12"/>
         </w:numPr>
+        <w:jc w:val="both"/>
       </w:pPr>
       <w:r>
         <w:t>If you want to upload manually from Eclipse</w:t>
@@ -5129,6 +7347,7 @@
           <w:ilvl w:val="1"/>
           <w:numId w:val="12"/>
         </w:numPr>
+        <w:jc w:val="both"/>
       </w:pPr>
       <w:r>
         <w:t xml:space="preserve">Click the cloud server icon </w:t>
@@ -5153,7 +7372,7 @@
                     <pic:cNvPicPr/>
                   </pic:nvPicPr>
                   <pic:blipFill>
-                    <a:blip r:embed="rId21"/>
+                    <a:blip r:embed="rId37"/>
                     <a:stretch>
                       <a:fillRect/>
                     </a:stretch>
@@ -5184,6 +7403,7 @@
           <w:ilvl w:val="1"/>
           <w:numId w:val="12"/>
         </w:numPr>
+        <w:jc w:val="both"/>
       </w:pPr>
       <w:r>
         <w:t xml:space="preserve">Choose the option </w:t>
@@ -5198,6 +7418,7 @@
     <w:p>
       <w:pPr>
         <w:ind w:left="1080"/>
+        <w:jc w:val="both"/>
       </w:pPr>
       <w:r>
         <w:rPr>
@@ -5222,7 +7443,7 @@
                     </pic:cNvPicPr>
                   </pic:nvPicPr>
                   <pic:blipFill>
-                    <a:blip r:embed="rId22">
+                    <a:blip r:embed="rId38">
                       <a:extLst>
                         <a:ext uri="{28A0092B-C50C-407E-A947-70E740481C1C}">
                           <a14:useLocalDpi xmlns:a14="http://schemas.microsoft.com/office/drawing/2010/main" val="0"/>
@@ -5254,11 +7475,16 @@
         </w:drawing>
       </w:r>
     </w:p>
-    <w:p/>
+    <w:p>
+      <w:pPr>
+        <w:jc w:val="both"/>
+      </w:pPr>
+    </w:p>
     <w:p>
       <w:pPr>
         <w:pStyle w:val="Heading2"/>
         <w:shd w:val="clear" w:color="auto" w:fill="D9E2F3" w:themeFill="accent1" w:themeFillTint="33"/>
+        <w:jc w:val="both"/>
         <w:rPr>
           <w:rFonts w:asciiTheme="minorHAnsi" w:hAnsiTheme="minorHAnsi"/>
           <w:b/>
@@ -5266,7 +7492,7 @@
           <w:szCs w:val="22"/>
         </w:rPr>
       </w:pPr>
-      <w:bookmarkStart w:id="13" w:name="_Toc535488509"/>
+      <w:bookmarkStart w:id="17" w:name="_Toc536437595"/>
       <w:r>
         <w:rPr>
           <w:rFonts w:asciiTheme="minorHAnsi" w:hAnsiTheme="minorHAnsi"/>
@@ -5274,7 +7500,7 @@
           <w:sz w:val="22"/>
           <w:szCs w:val="22"/>
         </w:rPr>
-        <w:t>B</w:t>
+        <w:t>2.5</w:t>
       </w:r>
       <w:r>
         <w:rPr>
@@ -5283,7 +7509,7 @@
           <w:sz w:val="22"/>
           <w:szCs w:val="22"/>
         </w:rPr>
-        <w:t>USINESS MANAGER C</w:t>
+        <w:t xml:space="preserve"> </w:t>
       </w:r>
       <w:r>
         <w:rPr>
@@ -5292,14 +7518,33 @@
           <w:sz w:val="22"/>
           <w:szCs w:val="22"/>
         </w:rPr>
+        <w:t>B</w:t>
+      </w:r>
+      <w:r>
+        <w:rPr>
+          <w:rFonts w:asciiTheme="minorHAnsi" w:hAnsiTheme="minorHAnsi"/>
+          <w:b/>
+          <w:sz w:val="22"/>
+          <w:szCs w:val="22"/>
+        </w:rPr>
+        <w:t>USINESS MANAGER C</w:t>
+      </w:r>
+      <w:r>
+        <w:rPr>
+          <w:rFonts w:asciiTheme="minorHAnsi" w:hAnsiTheme="minorHAnsi"/>
+          <w:b/>
+          <w:sz w:val="22"/>
+          <w:szCs w:val="22"/>
+        </w:rPr>
         <w:t>ONFIGURATION</w:t>
       </w:r>
-      <w:bookmarkEnd w:id="13"/>
+      <w:bookmarkEnd w:id="17"/>
     </w:p>
     <w:p>
       <w:pPr>
         <w:pStyle w:val="ListParagraph"/>
         <w:ind w:left="360"/>
+        <w:jc w:val="both"/>
         <w:rPr>
           <w:b/>
         </w:rPr>
@@ -5315,6 +7560,7 @@
           <w:ilvl w:val="0"/>
           <w:numId w:val="6"/>
         </w:numPr>
+        <w:jc w:val="both"/>
         <w:rPr>
           <w:b/>
         </w:rPr>
@@ -5366,6 +7612,7 @@
           <w:ilvl w:val="0"/>
           <w:numId w:val="6"/>
         </w:numPr>
+        <w:jc w:val="both"/>
         <w:rPr>
           <w:b/>
         </w:rPr>
@@ -5401,6 +7648,7 @@
           <w:ilvl w:val="0"/>
           <w:numId w:val="6"/>
         </w:numPr>
+        <w:jc w:val="both"/>
         <w:rPr>
           <w:b/>
         </w:rPr>
@@ -5428,6 +7676,7 @@
           <w:ilvl w:val="0"/>
           <w:numId w:val="6"/>
         </w:numPr>
+        <w:jc w:val="both"/>
         <w:rPr>
           <w:b/>
         </w:rPr>
@@ -5499,6 +7748,7 @@
           <w:ilvl w:val="0"/>
           <w:numId w:val="6"/>
         </w:numPr>
+        <w:jc w:val="both"/>
         <w:rPr>
           <w:b/>
         </w:rPr>
@@ -5518,6 +7768,7 @@
     </w:p>
     <w:p>
       <w:pPr>
+        <w:jc w:val="both"/>
         <w:rPr>
           <w:b/>
         </w:rPr>
@@ -5545,7 +7796,7 @@
                     </pic:cNvPicPr>
                   </pic:nvPicPr>
                   <pic:blipFill>
-                    <a:blip r:embed="rId23">
+                    <a:blip r:embed="rId39">
                       <a:extLst>
                         <a:ext uri="{28A0092B-C50C-407E-A947-70E740481C1C}">
                           <a14:useLocalDpi xmlns:a14="http://schemas.microsoft.com/office/drawing/2010/main" val="0"/>
@@ -5581,6 +7832,7 @@
       <w:pPr>
         <w:pStyle w:val="Heading2"/>
         <w:shd w:val="clear" w:color="auto" w:fill="D9E2F3" w:themeFill="accent1" w:themeFillTint="33"/>
+        <w:jc w:val="both"/>
         <w:rPr>
           <w:rFonts w:asciiTheme="minorHAnsi" w:hAnsiTheme="minorHAnsi"/>
           <w:b/>
@@ -5588,7 +7840,7 @@
           <w:szCs w:val="22"/>
         </w:rPr>
       </w:pPr>
-      <w:bookmarkStart w:id="14" w:name="_Toc535488510"/>
+      <w:bookmarkStart w:id="18" w:name="_Toc536437596"/>
       <w:r>
         <w:rPr>
           <w:rFonts w:asciiTheme="minorHAnsi" w:hAnsiTheme="minorHAnsi"/>
@@ -5596,9 +7848,27 @@
           <w:sz w:val="22"/>
           <w:szCs w:val="22"/>
         </w:rPr>
+        <w:t>2.6</w:t>
+      </w:r>
+      <w:r>
+        <w:rPr>
+          <w:rFonts w:asciiTheme="minorHAnsi" w:hAnsiTheme="minorHAnsi"/>
+          <w:b/>
+          <w:sz w:val="22"/>
+          <w:szCs w:val="22"/>
+        </w:rPr>
+        <w:t xml:space="preserve"> </w:t>
+      </w:r>
+      <w:r>
+        <w:rPr>
+          <w:rFonts w:asciiTheme="minorHAnsi" w:hAnsiTheme="minorHAnsi"/>
+          <w:b/>
+          <w:sz w:val="22"/>
+          <w:szCs w:val="22"/>
+        </w:rPr>
         <w:t>SITE PREFERENCES</w:t>
       </w:r>
-      <w:bookmarkEnd w:id="14"/>
+      <w:bookmarkEnd w:id="18"/>
     </w:p>
     <w:p>
       <w:pPr>
@@ -5607,6 +7877,7 @@
           <w:ilvl w:val="0"/>
           <w:numId w:val="7"/>
         </w:numPr>
+        <w:jc w:val="both"/>
         <w:rPr>
           <w:b/>
         </w:rPr>
@@ -5658,6 +7929,7 @@
           <w:ilvl w:val="0"/>
           <w:numId w:val="7"/>
         </w:numPr>
+        <w:jc w:val="both"/>
       </w:pPr>
       <w:r>
         <w:t>On the Import section with the tag name Upload Archive check the Local option then select the file “</w:t>
@@ -5672,6 +7944,7 @@
     <w:p>
       <w:pPr>
         <w:pStyle w:val="ListParagraph"/>
+        <w:jc w:val="both"/>
       </w:pPr>
       <w:r>
         <w:rPr>
@@ -5694,7 +7967,7 @@
                     <pic:cNvPicPr/>
                   </pic:nvPicPr>
                   <pic:blipFill>
-                    <a:blip r:embed="rId24"/>
+                    <a:blip r:embed="rId40"/>
                     <a:stretch>
                       <a:fillRect/>
                     </a:stretch>
@@ -5722,6 +7995,7 @@
           <w:ilvl w:val="0"/>
           <w:numId w:val="7"/>
         </w:numPr>
+        <w:jc w:val="both"/>
       </w:pPr>
       <w:r>
         <w:t>Select the file and then press the Import button</w:t>
@@ -5734,6 +8008,7 @@
           <w:ilvl w:val="0"/>
           <w:numId w:val="7"/>
         </w:numPr>
+        <w:jc w:val="both"/>
       </w:pPr>
       <w:r>
         <w:t>Press the Ok button on the top of this section</w:t>
@@ -5742,6 +8017,7 @@
     <w:p>
       <w:pPr>
         <w:ind w:left="360"/>
+        <w:jc w:val="both"/>
       </w:pPr>
       <w:r>
         <w:t xml:space="preserve">To check if the imported site preferences go to </w:t>
@@ -5801,6 +8077,7 @@
     <w:p>
       <w:pPr>
         <w:ind w:left="360"/>
+        <w:jc w:val="both"/>
       </w:pPr>
       <w:r>
         <w:rPr>
@@ -5824,7 +8101,7 @@
                     </pic:cNvPicPr>
                   </pic:nvPicPr>
                   <pic:blipFill>
-                    <a:blip r:embed="rId25">
+                    <a:blip r:embed="rId41">
                       <a:extLst>
                         <a:ext uri="{28A0092B-C50C-407E-A947-70E740481C1C}">
                           <a14:useLocalDpi xmlns:a14="http://schemas.microsoft.com/office/drawing/2010/main" val="0"/>
@@ -5860,6 +8137,7 @@
       <w:pPr>
         <w:pStyle w:val="Heading2"/>
         <w:shd w:val="clear" w:color="auto" w:fill="D9E2F3" w:themeFill="accent1" w:themeFillTint="33"/>
+        <w:jc w:val="both"/>
         <w:rPr>
           <w:rFonts w:asciiTheme="minorHAnsi" w:hAnsiTheme="minorHAnsi"/>
           <w:b/>
@@ -5867,7 +8145,7 @@
           <w:szCs w:val="22"/>
         </w:rPr>
       </w:pPr>
-      <w:bookmarkStart w:id="15" w:name="_Toc535488511"/>
+      <w:bookmarkStart w:id="19" w:name="_Toc536437597"/>
       <w:r>
         <w:rPr>
           <w:rFonts w:asciiTheme="minorHAnsi" w:hAnsiTheme="minorHAnsi"/>
@@ -5875,7 +8153,7 @@
           <w:sz w:val="22"/>
           <w:szCs w:val="22"/>
         </w:rPr>
-        <w:t>EDQ C</w:t>
+        <w:t>2.7</w:t>
       </w:r>
       <w:r>
         <w:rPr>
@@ -5884,11 +8162,32 @@
           <w:sz w:val="22"/>
           <w:szCs w:val="22"/>
         </w:rPr>
+        <w:t xml:space="preserve"> </w:t>
+      </w:r>
+      <w:r>
+        <w:rPr>
+          <w:rFonts w:asciiTheme="minorHAnsi" w:hAnsiTheme="minorHAnsi"/>
+          <w:b/>
+          <w:sz w:val="22"/>
+          <w:szCs w:val="22"/>
+        </w:rPr>
+        <w:t>EDQ C</w:t>
+      </w:r>
+      <w:r>
+        <w:rPr>
+          <w:rFonts w:asciiTheme="minorHAnsi" w:hAnsiTheme="minorHAnsi"/>
+          <w:b/>
+          <w:sz w:val="22"/>
+          <w:szCs w:val="22"/>
+        </w:rPr>
         <w:t>ONFIGURATION</w:t>
       </w:r>
-      <w:bookmarkEnd w:id="15"/>
-    </w:p>
-    <w:p>
+      <w:bookmarkEnd w:id="19"/>
+    </w:p>
+    <w:p>
+      <w:pPr>
+        <w:jc w:val="both"/>
+      </w:pPr>
       <w:r>
         <w:t xml:space="preserve">Once the </w:t>
       </w:r>
@@ -5948,6 +8247,7 @@
           <w:numId w:val="10"/>
         </w:numPr>
         <w:spacing w:after="0"/>
+        <w:jc w:val="both"/>
       </w:pPr>
       <w:r>
         <w:t xml:space="preserve">EDQ Token (String): credentials provided to use the service. </w:t>
@@ -5957,6 +8257,7 @@
       <w:pPr>
         <w:pStyle w:val="Default"/>
         <w:ind w:left="720" w:firstLine="720"/>
+        <w:jc w:val="both"/>
       </w:pPr>
       <w:r>
         <w:t>*</w:t>
@@ -5979,6 +8280,7 @@
           <w:ilvl w:val="0"/>
           <w:numId w:val="10"/>
         </w:numPr>
+        <w:jc w:val="both"/>
       </w:pPr>
       <w:r>
         <w:t xml:space="preserve">Email Enable (Boolean): </w:t>
@@ -5997,6 +8299,7 @@
           <w:ilvl w:val="0"/>
           <w:numId w:val="10"/>
         </w:numPr>
+        <w:jc w:val="both"/>
       </w:pPr>
       <w:r>
         <w:lastRenderedPageBreak/>
@@ -6019,6 +8322,7 @@
           <w:ilvl w:val="0"/>
           <w:numId w:val="10"/>
         </w:numPr>
+        <w:jc w:val="both"/>
       </w:pPr>
       <w:r>
         <w:t>Phone Enable (Boolean):</w:t>
@@ -6034,6 +8338,7 @@
           <w:ilvl w:val="0"/>
           <w:numId w:val="10"/>
         </w:numPr>
+        <w:jc w:val="both"/>
       </w:pPr>
       <w:r>
         <w:t>Phone Validation (Boolean):</w:t>
@@ -6061,6 +8366,7 @@
           <w:ilvl w:val="0"/>
           <w:numId w:val="10"/>
         </w:numPr>
+        <w:jc w:val="both"/>
       </w:pPr>
       <w:r>
         <w:t>Preferred address search engine (</w:t>
@@ -6096,6 +8402,7 @@
           <w:ilvl w:val="1"/>
           <w:numId w:val="10"/>
         </w:numPr>
+        <w:jc w:val="both"/>
       </w:pPr>
       <w:r>
         <w:t>Both</w:t>
@@ -6108,6 +8415,7 @@
           <w:ilvl w:val="1"/>
           <w:numId w:val="10"/>
         </w:numPr>
+        <w:jc w:val="both"/>
       </w:pPr>
       <w:r>
         <w:t>Global Intuitive</w:t>
@@ -6120,6 +8428,7 @@
           <w:ilvl w:val="1"/>
           <w:numId w:val="10"/>
         </w:numPr>
+        <w:jc w:val="both"/>
       </w:pPr>
       <w:r>
         <w:t>Verification Engine</w:t>
@@ -6132,6 +8441,7 @@
           <w:ilvl w:val="1"/>
           <w:numId w:val="10"/>
         </w:numPr>
+        <w:jc w:val="both"/>
       </w:pPr>
       <w:r>
         <w:t>None</w:t>
@@ -6144,6 +8454,7 @@
           <w:ilvl w:val="0"/>
           <w:numId w:val="10"/>
         </w:numPr>
+        <w:jc w:val="both"/>
       </w:pPr>
       <w:r>
         <w:t>Address layout (</w:t>
@@ -6165,6 +8476,7 @@
           <w:ilvl w:val="0"/>
           <w:numId w:val="10"/>
         </w:numPr>
+        <w:jc w:val="both"/>
       </w:pPr>
       <w:r>
         <w:t>Staging (</w:t>
@@ -6191,6 +8503,7 @@
           <w:ilvl w:val="1"/>
           <w:numId w:val="10"/>
         </w:numPr>
+        <w:jc w:val="both"/>
       </w:pPr>
       <w:r>
         <w:t>Production</w:t>
@@ -6203,12 +8516,16 @@
           <w:ilvl w:val="1"/>
           <w:numId w:val="10"/>
         </w:numPr>
+        <w:jc w:val="both"/>
       </w:pPr>
       <w:r>
         <w:t>Development</w:t>
       </w:r>
     </w:p>
     <w:p>
+      <w:pPr>
+        <w:jc w:val="both"/>
+      </w:pPr>
       <w:r>
         <w:rPr>
           <w:noProof/>
@@ -6231,7 +8548,7 @@
                     </pic:cNvPicPr>
                   </pic:nvPicPr>
                   <pic:blipFill>
-                    <a:blip r:embed="rId26">
+                    <a:blip r:embed="rId42">
                       <a:extLst>
                         <a:ext uri="{28A0092B-C50C-407E-A947-70E740481C1C}">
                           <a14:useLocalDpi xmlns:a14="http://schemas.microsoft.com/office/drawing/2010/main" val="0"/>
@@ -6263,9 +8580,14 @@
         </w:drawing>
       </w:r>
     </w:p>
+    <w:p>
+      <w:pPr>
+        <w:jc w:val="both"/>
+      </w:pPr>
+    </w:p>
     <w:sectPr>
-      <w:headerReference w:type="default" r:id="rId27"/>
-      <w:footerReference w:type="default" r:id="rId28"/>
+      <w:headerReference w:type="default" r:id="rId43"/>
+      <w:footerReference w:type="default" r:id="rId44"/>
       <w:pgSz w:w="12240" w:h="15840"/>
       <w:pgMar w:top="1440" w:right="1440" w:bottom="1440" w:left="1440" w:header="720" w:footer="720" w:gutter="0"/>
       <w:cols w:space="720"/>
@@ -6343,7 +8665,7 @@
         <w:noProof/>
         <w:color w:val="4472C4" w:themeColor="accent1"/>
       </w:rPr>
-      <w:t>3</w:t>
+      <w:t>5</w:t>
     </w:r>
     <w:r>
       <w:rPr>
@@ -6759,6 +9081,119 @@
     </w:lvl>
   </w:abstractNum>
   <w:abstractNum w:abstractNumId="3" w15:restartNumberingAfterBreak="0">
+    <w:nsid w:val="29CF278A"/>
+    <w:multiLevelType w:val="hybridMultilevel"/>
+    <w:tmpl w:val="08F858E2"/>
+    <w:lvl w:ilvl="0" w:tplc="04090001">
+      <w:start w:val="1"/>
+      <w:numFmt w:val="bullet"/>
+      <w:lvlText w:val=""/>
+      <w:lvlJc w:val="left"/>
+      <w:pPr>
+        <w:ind w:left="720" w:hanging="360"/>
+      </w:pPr>
+      <w:rPr>
+        <w:rFonts w:ascii="Symbol" w:hAnsi="Symbol" w:hint="default"/>
+      </w:rPr>
+    </w:lvl>
+    <w:lvl w:ilvl="1" w:tplc="04090003" w:tentative="1">
+      <w:start w:val="1"/>
+      <w:numFmt w:val="bullet"/>
+      <w:lvlText w:val="o"/>
+      <w:lvlJc w:val="left"/>
+      <w:pPr>
+        <w:ind w:left="1440" w:hanging="360"/>
+      </w:pPr>
+      <w:rPr>
+        <w:rFonts w:ascii="Courier New" w:hAnsi="Courier New" w:cs="Courier New" w:hint="default"/>
+      </w:rPr>
+    </w:lvl>
+    <w:lvl w:ilvl="2" w:tplc="04090005" w:tentative="1">
+      <w:start w:val="1"/>
+      <w:numFmt w:val="bullet"/>
+      <w:lvlText w:val=""/>
+      <w:lvlJc w:val="left"/>
+      <w:pPr>
+        <w:ind w:left="2160" w:hanging="360"/>
+      </w:pPr>
+      <w:rPr>
+        <w:rFonts w:ascii="Wingdings" w:hAnsi="Wingdings" w:hint="default"/>
+      </w:rPr>
+    </w:lvl>
+    <w:lvl w:ilvl="3" w:tplc="04090001" w:tentative="1">
+      <w:start w:val="1"/>
+      <w:numFmt w:val="bullet"/>
+      <w:lvlText w:val=""/>
+      <w:lvlJc w:val="left"/>
+      <w:pPr>
+        <w:ind w:left="2880" w:hanging="360"/>
+      </w:pPr>
+      <w:rPr>
+        <w:rFonts w:ascii="Symbol" w:hAnsi="Symbol" w:hint="default"/>
+      </w:rPr>
+    </w:lvl>
+    <w:lvl w:ilvl="4" w:tplc="04090003" w:tentative="1">
+      <w:start w:val="1"/>
+      <w:numFmt w:val="bullet"/>
+      <w:lvlText w:val="o"/>
+      <w:lvlJc w:val="left"/>
+      <w:pPr>
+        <w:ind w:left="3600" w:hanging="360"/>
+      </w:pPr>
+      <w:rPr>
+        <w:rFonts w:ascii="Courier New" w:hAnsi="Courier New" w:cs="Courier New" w:hint="default"/>
+      </w:rPr>
+    </w:lvl>
+    <w:lvl w:ilvl="5" w:tplc="04090005" w:tentative="1">
+      <w:start w:val="1"/>
+      <w:numFmt w:val="bullet"/>
+      <w:lvlText w:val=""/>
+      <w:lvlJc w:val="left"/>
+      <w:pPr>
+        <w:ind w:left="4320" w:hanging="360"/>
+      </w:pPr>
+      <w:rPr>
+        <w:rFonts w:ascii="Wingdings" w:hAnsi="Wingdings" w:hint="default"/>
+      </w:rPr>
+    </w:lvl>
+    <w:lvl w:ilvl="6" w:tplc="04090001" w:tentative="1">
+      <w:start w:val="1"/>
+      <w:numFmt w:val="bullet"/>
+      <w:lvlText w:val=""/>
+      <w:lvlJc w:val="left"/>
+      <w:pPr>
+        <w:ind w:left="5040" w:hanging="360"/>
+      </w:pPr>
+      <w:rPr>
+        <w:rFonts w:ascii="Symbol" w:hAnsi="Symbol" w:hint="default"/>
+      </w:rPr>
+    </w:lvl>
+    <w:lvl w:ilvl="7" w:tplc="04090003" w:tentative="1">
+      <w:start w:val="1"/>
+      <w:numFmt w:val="bullet"/>
+      <w:lvlText w:val="o"/>
+      <w:lvlJc w:val="left"/>
+      <w:pPr>
+        <w:ind w:left="5760" w:hanging="360"/>
+      </w:pPr>
+      <w:rPr>
+        <w:rFonts w:ascii="Courier New" w:hAnsi="Courier New" w:cs="Courier New" w:hint="default"/>
+      </w:rPr>
+    </w:lvl>
+    <w:lvl w:ilvl="8" w:tplc="04090005" w:tentative="1">
+      <w:start w:val="1"/>
+      <w:numFmt w:val="bullet"/>
+      <w:lvlText w:val=""/>
+      <w:lvlJc w:val="left"/>
+      <w:pPr>
+        <w:ind w:left="6480" w:hanging="360"/>
+      </w:pPr>
+      <w:rPr>
+        <w:rFonts w:ascii="Wingdings" w:hAnsi="Wingdings" w:hint="default"/>
+      </w:rPr>
+    </w:lvl>
+  </w:abstractNum>
+  <w:abstractNum w:abstractNumId="4" w15:restartNumberingAfterBreak="0">
     <w:nsid w:val="2D4D30AA"/>
     <w:multiLevelType w:val="hybridMultilevel"/>
     <w:tmpl w:val="0136B7FA"/>
@@ -6847,7 +9282,7 @@
       </w:pPr>
     </w:lvl>
   </w:abstractNum>
-  <w:abstractNum w:abstractNumId="4" w15:restartNumberingAfterBreak="0">
+  <w:abstractNum w:abstractNumId="5" w15:restartNumberingAfterBreak="0">
     <w:nsid w:val="34B134E4"/>
     <w:multiLevelType w:val="hybridMultilevel"/>
     <w:tmpl w:val="A724A600"/>
@@ -6960,7 +9395,7 @@
       </w:rPr>
     </w:lvl>
   </w:abstractNum>
-  <w:abstractNum w:abstractNumId="5" w15:restartNumberingAfterBreak="0">
+  <w:abstractNum w:abstractNumId="6" w15:restartNumberingAfterBreak="0">
     <w:nsid w:val="37707F87"/>
     <w:multiLevelType w:val="hybridMultilevel"/>
     <w:tmpl w:val="E322378A"/>
@@ -7050,7 +9485,7 @@
       </w:pPr>
     </w:lvl>
   </w:abstractNum>
-  <w:abstractNum w:abstractNumId="6" w15:restartNumberingAfterBreak="0">
+  <w:abstractNum w:abstractNumId="7" w15:restartNumberingAfterBreak="0">
     <w:nsid w:val="3F380C74"/>
     <w:multiLevelType w:val="hybridMultilevel"/>
     <w:tmpl w:val="B15A7C96"/>
@@ -7139,7 +9574,7 @@
       </w:pPr>
     </w:lvl>
   </w:abstractNum>
-  <w:abstractNum w:abstractNumId="7" w15:restartNumberingAfterBreak="0">
+  <w:abstractNum w:abstractNumId="8" w15:restartNumberingAfterBreak="0">
     <w:nsid w:val="40012C29"/>
     <w:multiLevelType w:val="hybridMultilevel"/>
     <w:tmpl w:val="0C9ABD20"/>
@@ -7229,7 +9664,7 @@
       </w:pPr>
     </w:lvl>
   </w:abstractNum>
-  <w:abstractNum w:abstractNumId="8" w15:restartNumberingAfterBreak="0">
+  <w:abstractNum w:abstractNumId="9" w15:restartNumberingAfterBreak="0">
     <w:nsid w:val="44541065"/>
     <w:multiLevelType w:val="hybridMultilevel"/>
     <w:tmpl w:val="01927D12"/>
@@ -7318,7 +9753,7 @@
       </w:pPr>
     </w:lvl>
   </w:abstractNum>
-  <w:abstractNum w:abstractNumId="9" w15:restartNumberingAfterBreak="0">
+  <w:abstractNum w:abstractNumId="10" w15:restartNumberingAfterBreak="0">
     <w:nsid w:val="564C57F1"/>
     <w:multiLevelType w:val="hybridMultilevel"/>
     <w:tmpl w:val="3C505306"/>
@@ -7431,7 +9866,7 @@
       </w:rPr>
     </w:lvl>
   </w:abstractNum>
-  <w:abstractNum w:abstractNumId="10" w15:restartNumberingAfterBreak="0">
+  <w:abstractNum w:abstractNumId="11" w15:restartNumberingAfterBreak="0">
     <w:nsid w:val="5C1B4B5E"/>
     <w:multiLevelType w:val="hybridMultilevel"/>
     <w:tmpl w:val="34F87E78"/>
@@ -7544,7 +9979,7 @@
       </w:rPr>
     </w:lvl>
   </w:abstractNum>
-  <w:abstractNum w:abstractNumId="11" w15:restartNumberingAfterBreak="0">
+  <w:abstractNum w:abstractNumId="12" w15:restartNumberingAfterBreak="0">
     <w:nsid w:val="5D6407FE"/>
     <w:multiLevelType w:val="hybridMultilevel"/>
     <w:tmpl w:val="0136B7FA"/>
@@ -7633,7 +10068,7 @@
       </w:pPr>
     </w:lvl>
   </w:abstractNum>
-  <w:abstractNum w:abstractNumId="12" w15:restartNumberingAfterBreak="0">
+  <w:abstractNum w:abstractNumId="13" w15:restartNumberingAfterBreak="0">
     <w:nsid w:val="65121FFB"/>
     <w:multiLevelType w:val="hybridMultilevel"/>
     <w:tmpl w:val="1A92D9B6"/>
@@ -7725,7 +10160,7 @@
       </w:pPr>
     </w:lvl>
   </w:abstractNum>
-  <w:abstractNum w:abstractNumId="13" w15:restartNumberingAfterBreak="0">
+  <w:abstractNum w:abstractNumId="14" w15:restartNumberingAfterBreak="0">
     <w:nsid w:val="725F7559"/>
     <w:multiLevelType w:val="hybridMultilevel"/>
     <w:tmpl w:val="01927D12"/>
@@ -7818,43 +10253,46 @@
     <w:abstractNumId w:val="2"/>
   </w:num>
   <w:num w:numId="2">
-    <w:abstractNumId w:val="6"/>
+    <w:abstractNumId w:val="7"/>
   </w:num>
   <w:num w:numId="3">
-    <w:abstractNumId w:val="3"/>
+    <w:abstractNumId w:val="4"/>
   </w:num>
   <w:num w:numId="4">
-    <w:abstractNumId w:val="8"/>
+    <w:abstractNumId w:val="9"/>
   </w:num>
   <w:num w:numId="5">
     <w:abstractNumId w:val="1"/>
   </w:num>
   <w:num w:numId="6">
-    <w:abstractNumId w:val="5"/>
+    <w:abstractNumId w:val="6"/>
   </w:num>
   <w:num w:numId="7">
-    <w:abstractNumId w:val="7"/>
+    <w:abstractNumId w:val="8"/>
   </w:num>
   <w:num w:numId="8">
-    <w:abstractNumId w:val="11"/>
+    <w:abstractNumId w:val="12"/>
   </w:num>
   <w:num w:numId="9">
+    <w:abstractNumId w:val="14"/>
+  </w:num>
+  <w:num w:numId="10">
     <w:abstractNumId w:val="13"/>
   </w:num>
-  <w:num w:numId="10">
-    <w:abstractNumId w:val="12"/>
-  </w:num>
   <w:num w:numId="11">
-    <w:abstractNumId w:val="9"/>
+    <w:abstractNumId w:val="10"/>
   </w:num>
   <w:num w:numId="12">
     <w:abstractNumId w:val="0"/>
   </w:num>
   <w:num w:numId="13">
-    <w:abstractNumId w:val="10"/>
+    <w:abstractNumId w:val="11"/>
   </w:num>
   <w:num w:numId="14">
-    <w:abstractNumId w:val="4"/>
+    <w:abstractNumId w:val="5"/>
+  </w:num>
+  <w:num w:numId="15">
+    <w:abstractNumId w:val="3"/>
   </w:num>
 </w:numbering>
 </file>
@@ -9345,7 +11783,7 @@
 </file>
 
 <file path=customXml/itemProps1.xml><?xml version="1.0" encoding="utf-8"?>
-<ds:datastoreItem xmlns:ds="http://schemas.openxmlformats.org/officeDocument/2006/customXml" ds:itemID="{135BA235-1DB8-4F89-9106-A22126980032}">
+<ds:datastoreItem xmlns:ds="http://schemas.openxmlformats.org/officeDocument/2006/customXml" ds:itemID="{013D964E-34D3-4DAB-A951-67878C42D0F3}">
   <ds:schemaRefs>
     <ds:schemaRef ds:uri="http://schemas.openxmlformats.org/officeDocument/2006/bibliography"/>
   </ds:schemaRefs>

</xml_diff>